<commit_message>
update quanlydatve muc 3
</commit_message>
<xml_diff>
--- a/Team01/[Tomorrow][DD-2 QuanLyDatVe][1][1412011].docx
+++ b/Team01/[Tomorrow][DD-2 QuanLyDatVe][1][1412011].docx
@@ -266,7 +266,15 @@
                         <w:b/>
                         <w:bCs/>
                       </w:rPr>
-                      <w:t>Biên soạn: Tú Phạm</w:t>
+                      <w:t xml:space="preserve">Biên soạn: </w:t>
+                    </w:r>
+                    <w:r>
+                      <w:rPr>
+                        <w:rFonts w:ascii="Times New Roman" w:hAnsi="Times New Roman" w:cs="Times New Roman"/>
+                        <w:b/>
+                        <w:bCs/>
+                      </w:rPr>
+                      <w:t>Nguyễn Hoàng Anh</w:t>
                     </w:r>
                   </w:p>
                 </w:tc>
@@ -288,7 +296,7 @@
                 <w:alias w:val="Date"/>
                 <w:id w:val="516659546"/>
                 <w:dataBinding w:prefixMappings="xmlns:ns0='http://schemas.microsoft.com/office/2006/coverPageProps'" w:xpath="/ns0:CoverPageProperties[1]/ns0:PublishDate[1]" w:storeItemID="{55AF091B-3C7A-41E3-B477-F2FDAA23CFDA}"/>
-                <w:date w:fullDate="2017-09-09T00:00:00Z">
+                <w:date w:fullDate="2017-11-28T00:00:00Z">
                   <w:dateFormat w:val="M/d/yyyy"/>
                   <w:lid w:val="en-US"/>
                   <w:storeMappedDataAs w:val="dateTime"/>
@@ -318,7 +326,7 @@
                         <w:b/>
                         <w:bCs/>
                       </w:rPr>
-                      <w:t>9/9/2017</w:t>
+                      <w:t>11/28/2017</w:t>
                     </w:r>
                   </w:p>
                 </w:tc>
@@ -469,11 +477,22 @@
                   <w:pStyle w:val="MyTable1"/>
                 </w:pPr>
                 <w:r>
-                  <w:t xml:space="preserve">[SRS] [Tên nhóm] </w:t>
+                  <w:t>[SRS] [</w:t>
                 </w:r>
                 <w:r>
-                  <w:t>Quản lý khách sạn</w:t>
+                  <w:t>Tomorrow</w:t>
                 </w:r>
+                <w:r>
+                  <w:t xml:space="preserve">] </w:t>
+                </w:r>
+                <w:r>
+                  <w:t xml:space="preserve">Quản lý </w:t>
+                </w:r>
+                <w:r>
+                  <w:t>Chuyến xe</w:t>
+                </w:r>
+                <w:bookmarkStart w:id="0" w:name="_GoBack"/>
+                <w:bookmarkEnd w:id="0"/>
               </w:p>
             </w:tc>
             <w:tc>
@@ -781,7 +800,7 @@
                   <w:pStyle w:val="MyTable1"/>
                 </w:pPr>
                 <w:r>
-                  <w:t>Tú Phạm</w:t>
+                  <w:t>Nguyễn Hoàng Anh</w:t>
                 </w:r>
               </w:p>
             </w:tc>
@@ -797,7 +816,13 @@
                   <w:t xml:space="preserve">Thiết kế </w:t>
                 </w:r>
                 <w:r>
-                  <w:t>chi tiết các chức năng hệ thống quản lý khách sạn.</w:t>
+                  <w:t xml:space="preserve">chi tiết các chức năng hệ thống quản lý </w:t>
+                </w:r>
+                <w:r>
+                  <w:t>xe khách</w:t>
+                </w:r>
+                <w:r>
+                  <w:t>.</w:t>
                 </w:r>
               </w:p>
             </w:tc>
@@ -821,9 +846,15 @@
     <w:p>
       <w:pPr>
         <w:pStyle w:val="TuNormal"/>
+        <w:rPr>
+          <w:b/>
+        </w:rPr>
       </w:pPr>
       <w:r>
-        <w:t>Quản lý Loại tài khoản</w:t>
+        <w:rPr>
+          <w:b/>
+        </w:rPr>
+        <w:t>Kiến trúc chung</w:t>
       </w:r>
     </w:p>
     <w:p>
@@ -835,30 +866,28 @@
         </w:numPr>
       </w:pPr>
       <w:r>
-        <w:t>Sơ đồ lớp hệ thống</w:t>
+        <w:t>Sơ đồ khối chung</w:t>
       </w:r>
     </w:p>
     <w:p>
       <w:pPr>
-        <w:rPr>
-          <w:rFonts w:ascii="Times New Roman" w:hAnsi="Times New Roman" w:cs="Times New Roman"/>
-          <w:sz w:val="26"/>
-          <w:szCs w:val="26"/>
-        </w:rPr>
+        <w:pStyle w:val="TuNormal"/>
+        <w:numPr>
+          <w:ilvl w:val="0"/>
+          <w:numId w:val="0"/>
+        </w:numPr>
+        <w:ind w:left="1296" w:hanging="1296"/>
       </w:pPr>
       <w:r>
         <w:rPr>
-          <w:rFonts w:ascii="Times New Roman" w:hAnsi="Times New Roman" w:cs="Times New Roman"/>
           <w:noProof/>
-          <w:sz w:val="26"/>
-          <w:szCs w:val="26"/>
         </w:rPr>
         <w:lastRenderedPageBreak/>
         <w:drawing>
-          <wp:inline distT="0" distB="0" distL="0" distR="0" wp14:anchorId="3642800E" wp14:editId="30377732">
-            <wp:extent cx="5943600" cy="4219575"/>
-            <wp:effectExtent l="0" t="0" r="0" b="9525"/>
-            <wp:docPr id="5" name="Picture 5"/>
+          <wp:inline distT="0" distB="0" distL="0" distR="0">
+            <wp:extent cx="5934710" cy="3916680"/>
+            <wp:effectExtent l="0" t="0" r="8890" b="7620"/>
+            <wp:docPr id="3" name="Picture 3"/>
             <wp:cNvGraphicFramePr>
               <a:graphicFrameLocks xmlns:a="http://schemas.openxmlformats.org/drawingml/2006/main" noChangeAspect="1"/>
             </wp:cNvGraphicFramePr>
@@ -866,7 +895,7 @@
               <a:graphicData uri="http://schemas.openxmlformats.org/drawingml/2006/picture">
                 <pic:pic xmlns:pic="http://schemas.openxmlformats.org/drawingml/2006/picture">
                   <pic:nvPicPr>
-                    <pic:cNvPr id="0" name="Picture 1"/>
+                    <pic:cNvPr id="0" name="Picture 5"/>
                     <pic:cNvPicPr>
                       <a:picLocks noChangeAspect="1" noChangeArrowheads="1"/>
                     </pic:cNvPicPr>
@@ -887,7 +916,7 @@
                   <pic:spPr bwMode="auto">
                     <a:xfrm>
                       <a:off x="0" y="0"/>
-                      <a:ext cx="5943600" cy="4219575"/>
+                      <a:ext cx="5934710" cy="3916680"/>
                     </a:xfrm>
                     <a:prstGeom prst="rect">
                       <a:avLst/>
@@ -906,6 +935,57 @@
     </w:p>
     <w:p>
       <w:pPr>
+        <w:pStyle w:val="Caption"/>
+        <w:rPr>
+          <w:b w:val="0"/>
+        </w:rPr>
+      </w:pPr>
+      <w:r>
+        <w:rPr>
+          <w:b w:val="0"/>
+        </w:rPr>
+        <w:t xml:space="preserve">Hình </w:t>
+      </w:r>
+      <w:r>
+        <w:rPr>
+          <w:b w:val="0"/>
+        </w:rPr>
+        <w:fldChar w:fldCharType="begin"/>
+      </w:r>
+      <w:r>
+        <w:rPr>
+          <w:b w:val="0"/>
+        </w:rPr>
+        <w:instrText xml:space="preserve"> SEQ Hình \* ARABIC </w:instrText>
+      </w:r>
+      <w:r>
+        <w:rPr>
+          <w:b w:val="0"/>
+        </w:rPr>
+        <w:fldChar w:fldCharType="separate"/>
+      </w:r>
+      <w:r>
+        <w:rPr>
+          <w:b w:val="0"/>
+          <w:noProof/>
+        </w:rPr>
+        <w:t>1</w:t>
+      </w:r>
+      <w:r>
+        <w:rPr>
+          <w:b w:val="0"/>
+        </w:rPr>
+        <w:fldChar w:fldCharType="end"/>
+      </w:r>
+      <w:r>
+        <w:rPr>
+          <w:b w:val="0"/>
+        </w:rPr>
+        <w:t xml:space="preserve">  Sơ đồ khối chung</w:t>
+      </w:r>
+    </w:p>
+    <w:p>
+      <w:pPr>
         <w:pStyle w:val="TuNormal"/>
         <w:numPr>
           <w:ilvl w:val="2"/>
@@ -913,67 +993,373 @@
         </w:numPr>
       </w:pPr>
       <w:r>
+        <w:t>Sơ đồ lớp khối DAO</w:t>
+      </w:r>
+    </w:p>
+    <w:p>
+      <w:pPr>
+        <w:pStyle w:val="TuNormal"/>
+        <w:numPr>
+          <w:ilvl w:val="0"/>
+          <w:numId w:val="0"/>
+        </w:numPr>
+        <w:jc w:val="center"/>
+      </w:pPr>
+      <w:r>
+        <w:rPr>
+          <w:noProof/>
+        </w:rPr>
+        <mc:AlternateContent>
+          <mc:Choice Requires="wps">
+            <w:drawing>
+              <wp:anchor distT="0" distB="0" distL="114300" distR="114300" simplePos="0" relativeHeight="251664384" behindDoc="0" locked="0" layoutInCell="1" allowOverlap="1">
+                <wp:simplePos x="0" y="0"/>
+                <wp:positionH relativeFrom="column">
+                  <wp:posOffset>1767996</wp:posOffset>
+                </wp:positionH>
+                <wp:positionV relativeFrom="paragraph">
+                  <wp:posOffset>2724677</wp:posOffset>
+                </wp:positionV>
+                <wp:extent cx="0" cy="284672"/>
+                <wp:effectExtent l="76200" t="38100" r="57150" b="58420"/>
+                <wp:wrapNone/>
+                <wp:docPr id="7" name="Straight Arrow Connector 7"/>
+                <wp:cNvGraphicFramePr/>
+                <a:graphic xmlns:a="http://schemas.openxmlformats.org/drawingml/2006/main">
+                  <a:graphicData uri="http://schemas.microsoft.com/office/word/2010/wordprocessingShape">
+                    <wps:wsp>
+                      <wps:cNvCnPr/>
+                      <wps:spPr>
+                        <a:xfrm>
+                          <a:off x="0" y="0"/>
+                          <a:ext cx="0" cy="284672"/>
+                        </a:xfrm>
+                        <a:prstGeom prst="straightConnector1">
+                          <a:avLst/>
+                        </a:prstGeom>
+                        <a:ln>
+                          <a:headEnd type="triangle"/>
+                          <a:tailEnd type="triangle"/>
+                        </a:ln>
+                      </wps:spPr>
+                      <wps:style>
+                        <a:lnRef idx="1">
+                          <a:schemeClr val="dk1"/>
+                        </a:lnRef>
+                        <a:fillRef idx="0">
+                          <a:schemeClr val="dk1"/>
+                        </a:fillRef>
+                        <a:effectRef idx="0">
+                          <a:schemeClr val="dk1"/>
+                        </a:effectRef>
+                        <a:fontRef idx="minor">
+                          <a:schemeClr val="tx1"/>
+                        </a:fontRef>
+                      </wps:style>
+                      <wps:bodyPr/>
+                    </wps:wsp>
+                  </a:graphicData>
+                </a:graphic>
+              </wp:anchor>
+            </w:drawing>
+          </mc:Choice>
+          <mc:Fallback>
+            <w:pict>
+              <v:shapetype w14:anchorId="3E3BDFDA" id="_x0000_t32" coordsize="21600,21600" o:spt="32" o:oned="t" path="m,l21600,21600e" filled="f">
+                <v:path arrowok="t" fillok="f" o:connecttype="none"/>
+                <o:lock v:ext="edit" shapetype="t"/>
+              </v:shapetype>
+              <v:shape id="Straight Arrow Connector 7" o:spid="_x0000_s1026" type="#_x0000_t32" style="position:absolute;margin-left:139.2pt;margin-top:214.55pt;width:0;height:22.4pt;z-index:251664384;visibility:visible;mso-wrap-style:square;mso-wrap-distance-left:9pt;mso-wrap-distance-top:0;mso-wrap-distance-right:9pt;mso-wrap-distance-bottom:0;mso-position-horizontal:absolute;mso-position-horizontal-relative:text;mso-position-vertical:absolute;mso-position-vertical-relative:text" o:gfxdata="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" strokecolor="black [3040]">
+                <v:stroke startarrow="block" endarrow="block"/>
+              </v:shape>
+            </w:pict>
+          </mc:Fallback>
+        </mc:AlternateContent>
+      </w:r>
+      <w:r>
+        <w:rPr>
+          <w:noProof/>
+        </w:rPr>
+        <w:drawing>
+          <wp:inline distT="0" distB="0" distL="0" distR="0">
+            <wp:extent cx="4655895" cy="3597215"/>
+            <wp:effectExtent l="0" t="0" r="0" b="3810"/>
+            <wp:docPr id="9" name="Picture 9"/>
+            <wp:cNvGraphicFramePr>
+              <a:graphicFrameLocks xmlns:a="http://schemas.openxmlformats.org/drawingml/2006/main" noChangeAspect="1"/>
+            </wp:cNvGraphicFramePr>
+            <a:graphic xmlns:a="http://schemas.openxmlformats.org/drawingml/2006/main">
+              <a:graphicData uri="http://schemas.openxmlformats.org/drawingml/2006/picture">
+                <pic:pic xmlns:pic="http://schemas.openxmlformats.org/drawingml/2006/picture">
+                  <pic:nvPicPr>
+                    <pic:cNvPr id="0" name="Picture 7"/>
+                    <pic:cNvPicPr>
+                      <a:picLocks noChangeAspect="1" noChangeArrowheads="1"/>
+                    </pic:cNvPicPr>
+                  </pic:nvPicPr>
+                  <pic:blipFill>
+                    <a:blip r:embed="rId8">
+                      <a:extLst>
+                        <a:ext uri="{28A0092B-C50C-407E-A947-70E740481C1C}">
+                          <a14:useLocalDpi xmlns:a14="http://schemas.microsoft.com/office/drawing/2010/main" val="0"/>
+                        </a:ext>
+                      </a:extLst>
+                    </a:blip>
+                    <a:srcRect/>
+                    <a:stretch>
+                      <a:fillRect/>
+                    </a:stretch>
+                  </pic:blipFill>
+                  <pic:spPr bwMode="auto">
+                    <a:xfrm>
+                      <a:off x="0" y="0"/>
+                      <a:ext cx="4677212" cy="3613685"/>
+                    </a:xfrm>
+                    <a:prstGeom prst="rect">
+                      <a:avLst/>
+                    </a:prstGeom>
+                    <a:noFill/>
+                    <a:ln>
+                      <a:noFill/>
+                    </a:ln>
+                  </pic:spPr>
+                </pic:pic>
+              </a:graphicData>
+            </a:graphic>
+          </wp:inline>
+        </w:drawing>
+      </w:r>
+    </w:p>
+    <w:p>
+      <w:pPr>
+        <w:pStyle w:val="Caption"/>
+        <w:rPr>
+          <w:b w:val="0"/>
+        </w:rPr>
+      </w:pPr>
+      <w:r>
+        <w:rPr>
+          <w:b w:val="0"/>
+        </w:rPr>
+        <w:lastRenderedPageBreak/>
+        <w:t xml:space="preserve">Hình </w:t>
+      </w:r>
+      <w:r>
+        <w:rPr>
+          <w:b w:val="0"/>
+        </w:rPr>
+        <w:fldChar w:fldCharType="begin"/>
+      </w:r>
+      <w:r>
+        <w:rPr>
+          <w:b w:val="0"/>
+        </w:rPr>
+        <w:instrText xml:space="preserve"> SEQ Hình \* ARABIC </w:instrText>
+      </w:r>
+      <w:r>
+        <w:rPr>
+          <w:b w:val="0"/>
+        </w:rPr>
+        <w:fldChar w:fldCharType="separate"/>
+      </w:r>
+      <w:r>
+        <w:rPr>
+          <w:b w:val="0"/>
+          <w:noProof/>
+        </w:rPr>
+        <w:t>2</w:t>
+      </w:r>
+      <w:r>
+        <w:rPr>
+          <w:b w:val="0"/>
+        </w:rPr>
+        <w:fldChar w:fldCharType="end"/>
+      </w:r>
+      <w:r>
+        <w:rPr>
+          <w:b w:val="0"/>
+        </w:rPr>
+        <w:t xml:space="preserve">  Sơ đồ khối DAO</w:t>
+      </w:r>
+    </w:p>
+    <w:p>
+      <w:pPr>
+        <w:pStyle w:val="TuNormal"/>
+        <w:numPr>
+          <w:ilvl w:val="0"/>
+          <w:numId w:val="0"/>
+        </w:numPr>
+        <w:ind w:left="2016"/>
+      </w:pPr>
+    </w:p>
+    <w:p>
+      <w:pPr>
+        <w:pStyle w:val="TuNormal"/>
+        <w:rPr>
+          <w:b/>
+        </w:rPr>
+      </w:pPr>
+      <w:r>
+        <w:rPr>
+          <w:b/>
+        </w:rPr>
+        <w:t xml:space="preserve">Quản lý </w:t>
+      </w:r>
+      <w:r>
+        <w:rPr>
+          <w:b/>
+        </w:rPr>
+        <w:t>Loại tài khoản</w:t>
+      </w:r>
+    </w:p>
+    <w:p>
+      <w:pPr>
+        <w:pStyle w:val="TuNormal"/>
+        <w:numPr>
+          <w:ilvl w:val="2"/>
+          <w:numId w:val="17"/>
+        </w:numPr>
+      </w:pPr>
+      <w:r>
+        <w:t>Sơ đồ lớp hệ thống</w:t>
+      </w:r>
+    </w:p>
+    <w:p>
+      <w:pPr>
+        <w:pStyle w:val="TuNormal"/>
+        <w:numPr>
+          <w:ilvl w:val="0"/>
+          <w:numId w:val="0"/>
+        </w:numPr>
+        <w:ind w:left="1296" w:hanging="576"/>
+      </w:pPr>
+    </w:p>
+    <w:p>
+      <w:pPr>
+        <w:pStyle w:val="TuNormal"/>
+        <w:keepNext/>
+        <w:numPr>
+          <w:ilvl w:val="0"/>
+          <w:numId w:val="0"/>
+        </w:numPr>
+        <w:ind w:left="1296"/>
+      </w:pPr>
+      <w:r>
+        <w:rPr>
+          <w:noProof/>
+        </w:rPr>
+        <w:drawing>
+          <wp:inline distT="0" distB="0" distL="0" distR="0">
+            <wp:extent cx="4485736" cy="3632679"/>
+            <wp:effectExtent l="0" t="0" r="0" b="6350"/>
+            <wp:docPr id="13" name="Picture 13"/>
+            <wp:cNvGraphicFramePr>
+              <a:graphicFrameLocks xmlns:a="http://schemas.openxmlformats.org/drawingml/2006/main" noChangeAspect="1"/>
+            </wp:cNvGraphicFramePr>
+            <a:graphic xmlns:a="http://schemas.openxmlformats.org/drawingml/2006/main">
+              <a:graphicData uri="http://schemas.openxmlformats.org/drawingml/2006/picture">
+                <pic:pic xmlns:pic="http://schemas.openxmlformats.org/drawingml/2006/picture">
+                  <pic:nvPicPr>
+                    <pic:cNvPr id="0" name="Picture 9"/>
+                    <pic:cNvPicPr>
+                      <a:picLocks noChangeAspect="1" noChangeArrowheads="1"/>
+                    </pic:cNvPicPr>
+                  </pic:nvPicPr>
+                  <pic:blipFill>
+                    <a:blip r:embed="rId9">
+                      <a:extLst>
+                        <a:ext uri="{28A0092B-C50C-407E-A947-70E740481C1C}">
+                          <a14:useLocalDpi xmlns:a14="http://schemas.microsoft.com/office/drawing/2010/main" val="0"/>
+                        </a:ext>
+                      </a:extLst>
+                    </a:blip>
+                    <a:srcRect/>
+                    <a:stretch>
+                      <a:fillRect/>
+                    </a:stretch>
+                  </pic:blipFill>
+                  <pic:spPr bwMode="auto">
+                    <a:xfrm>
+                      <a:off x="0" y="0"/>
+                      <a:ext cx="4501283" cy="3645270"/>
+                    </a:xfrm>
+                    <a:prstGeom prst="rect">
+                      <a:avLst/>
+                    </a:prstGeom>
+                    <a:noFill/>
+                    <a:ln>
+                      <a:noFill/>
+                    </a:ln>
+                  </pic:spPr>
+                </pic:pic>
+              </a:graphicData>
+            </a:graphic>
+          </wp:inline>
+        </w:drawing>
+      </w:r>
+    </w:p>
+    <w:p>
+      <w:pPr>
+        <w:pStyle w:val="TuNormal"/>
+        <w:keepNext/>
+        <w:numPr>
+          <w:ilvl w:val="0"/>
+          <w:numId w:val="0"/>
+        </w:numPr>
+        <w:ind w:left="1296"/>
+      </w:pPr>
+    </w:p>
+    <w:p>
+      <w:pPr>
+        <w:pStyle w:val="TuNormal"/>
+        <w:numPr>
+          <w:ilvl w:val="2"/>
+          <w:numId w:val="17"/>
+        </w:numPr>
+      </w:pPr>
+      <w:r>
         <w:t>Sơ đồ lớp chi tiết</w:t>
       </w:r>
     </w:p>
     <w:p>
       <w:pPr>
-        <w:pStyle w:val="ListParagraph"/>
-        <w:ind w:left="1440"/>
-        <w:rPr>
-          <w:rFonts w:ascii="Times New Roman" w:hAnsi="Times New Roman" w:cs="Times New Roman"/>
-          <w:sz w:val="26"/>
-          <w:szCs w:val="26"/>
-        </w:rPr>
+        <w:pStyle w:val="TuNormal"/>
+        <w:numPr>
+          <w:ilvl w:val="0"/>
+          <w:numId w:val="0"/>
+        </w:numPr>
+        <w:ind w:left="1296"/>
       </w:pPr>
       <w:r>
-        <w:rPr>
-          <w:rFonts w:ascii="Times New Roman" w:hAnsi="Times New Roman" w:cs="Times New Roman"/>
-          <w:sz w:val="26"/>
-          <w:szCs w:val="26"/>
-        </w:rPr>
         <w:t>Mã số: DCLS_LoaiTaiKhoan</w:t>
       </w:r>
     </w:p>
     <w:p>
       <w:pPr>
-        <w:pStyle w:val="ListParagraph"/>
-        <w:ind w:left="1440" w:firstLine="0"/>
-        <w:rPr>
-          <w:rFonts w:ascii="Times New Roman" w:hAnsi="Times New Roman" w:cs="Times New Roman"/>
-          <w:sz w:val="26"/>
-          <w:szCs w:val="26"/>
-        </w:rPr>
+        <w:pStyle w:val="TuNormal"/>
+        <w:numPr>
+          <w:ilvl w:val="0"/>
+          <w:numId w:val="0"/>
+        </w:numPr>
+        <w:ind w:left="1296"/>
       </w:pPr>
       <w:r>
-        <w:rPr>
-          <w:rFonts w:ascii="Times New Roman" w:hAnsi="Times New Roman" w:cs="Times New Roman"/>
-          <w:sz w:val="26"/>
-          <w:szCs w:val="26"/>
-        </w:rPr>
         <w:t>Tham chiếu: [FRA] [CLS] [1.2.1]</w:t>
       </w:r>
     </w:p>
     <w:p>
       <w:pPr>
-        <w:pStyle w:val="ListParagraph"/>
-        <w:ind w:left="0" w:firstLine="0"/>
-        <w:rPr>
-          <w:rFonts w:ascii="Times New Roman" w:hAnsi="Times New Roman" w:cs="Times New Roman"/>
-          <w:sz w:val="26"/>
-          <w:szCs w:val="26"/>
-        </w:rPr>
+        <w:pStyle w:val="SubTitle1"/>
+        <w:ind w:hanging="1170"/>
+        <w:jc w:val="center"/>
       </w:pPr>
       <w:r>
         <w:rPr>
-          <w:rFonts w:ascii="Times New Roman" w:hAnsi="Times New Roman" w:cs="Times New Roman"/>
           <w:noProof/>
-          <w:sz w:val="26"/>
-          <w:szCs w:val="26"/>
         </w:rPr>
         <w:lastRenderedPageBreak/>
         <w:drawing>
-          <wp:inline distT="0" distB="0" distL="0" distR="0" wp14:anchorId="5AE49866" wp14:editId="0EB755BA">
+          <wp:inline distT="0" distB="0" distL="0" distR="0" wp14:anchorId="7420B363" wp14:editId="258ED5FA">
             <wp:extent cx="5362575" cy="4038600"/>
             <wp:effectExtent l="0" t="0" r="9525" b="0"/>
             <wp:docPr id="12" name="Picture 12"/>
@@ -990,7 +1376,7 @@
                     </pic:cNvPicPr>
                   </pic:nvPicPr>
                   <pic:blipFill>
-                    <a:blip r:embed="rId8">
+                    <a:blip r:embed="rId10">
                       <a:extLst>
                         <a:ext uri="{28A0092B-C50C-407E-A947-70E740481C1C}">
                           <a14:useLocalDpi xmlns:a14="http://schemas.microsoft.com/office/drawing/2010/main" val="0"/>
@@ -1027,7 +1413,10 @@
         <w:pStyle w:val="TuNormal"/>
       </w:pPr>
       <w:r>
-        <w:t>Quản lý Tài khoản</w:t>
+        <w:t xml:space="preserve">Quản lý </w:t>
+      </w:r>
+      <w:r>
+        <w:t>Tài khoản</w:t>
       </w:r>
     </w:p>
     <w:p>
@@ -1039,30 +1428,29 @@
         </w:numPr>
       </w:pPr>
       <w:r>
-        <w:t>Sơ đồ lớp hệ thống</w:t>
+        <w:t>Sơ đồ hệ thống</w:t>
       </w:r>
     </w:p>
     <w:p>
       <w:pPr>
-        <w:rPr>
-          <w:rFonts w:ascii="Times New Roman" w:hAnsi="Times New Roman" w:cs="Times New Roman"/>
-          <w:sz w:val="26"/>
-          <w:szCs w:val="26"/>
-        </w:rPr>
+        <w:pStyle w:val="TuNormal"/>
+        <w:numPr>
+          <w:ilvl w:val="0"/>
+          <w:numId w:val="0"/>
+        </w:numPr>
+        <w:ind w:left="720"/>
+        <w:jc w:val="center"/>
       </w:pPr>
       <w:r>
         <w:rPr>
-          <w:rFonts w:ascii="Times New Roman" w:hAnsi="Times New Roman" w:cs="Times New Roman"/>
           <w:noProof/>
-          <w:sz w:val="26"/>
-          <w:szCs w:val="26"/>
         </w:rPr>
         <w:lastRenderedPageBreak/>
         <w:drawing>
-          <wp:inline distT="0" distB="0" distL="0" distR="0" wp14:anchorId="2A607DCA" wp14:editId="52C67138">
-            <wp:extent cx="5943600" cy="4220024"/>
-            <wp:effectExtent l="0" t="0" r="0" b="9525"/>
-            <wp:docPr id="6" name="Picture 6"/>
+          <wp:inline distT="0" distB="0" distL="0" distR="0">
+            <wp:extent cx="4684143" cy="4027090"/>
+            <wp:effectExtent l="0" t="0" r="2540" b="0"/>
+            <wp:docPr id="17" name="Picture 17"/>
             <wp:cNvGraphicFramePr>
               <a:graphicFrameLocks xmlns:a="http://schemas.openxmlformats.org/drawingml/2006/main" noChangeAspect="1"/>
             </wp:cNvGraphicFramePr>
@@ -1070,13 +1458,13 @@
               <a:graphicData uri="http://schemas.openxmlformats.org/drawingml/2006/picture">
                 <pic:pic xmlns:pic="http://schemas.openxmlformats.org/drawingml/2006/picture">
                   <pic:nvPicPr>
-                    <pic:cNvPr id="0" name="Picture 2"/>
+                    <pic:cNvPr id="0" name="Picture 11"/>
                     <pic:cNvPicPr>
                       <a:picLocks noChangeAspect="1" noChangeArrowheads="1"/>
                     </pic:cNvPicPr>
                   </pic:nvPicPr>
                   <pic:blipFill>
-                    <a:blip r:embed="rId9">
+                    <a:blip r:embed="rId11">
                       <a:extLst>
                         <a:ext uri="{28A0092B-C50C-407E-A947-70E740481C1C}">
                           <a14:useLocalDpi xmlns:a14="http://schemas.microsoft.com/office/drawing/2010/main" val="0"/>
@@ -1091,7 +1479,7 @@
                   <pic:spPr bwMode="auto">
                     <a:xfrm>
                       <a:off x="0" y="0"/>
-                      <a:ext cx="5943600" cy="4220024"/>
+                      <a:ext cx="4695920" cy="4037215"/>
                     </a:xfrm>
                     <a:prstGeom prst="rect">
                       <a:avLst/>
@@ -1117,65 +1505,53 @@
         </w:numPr>
       </w:pPr>
       <w:r>
-        <w:t>Sơ đồ lớp chi tiết</w:t>
+        <w:t>Sơ đồ lớp chi tiế</w:t>
+      </w:r>
+      <w:r>
+        <w:t>t</w:t>
       </w:r>
     </w:p>
     <w:p>
       <w:pPr>
-        <w:pStyle w:val="ListParagraph"/>
-        <w:ind w:left="1440"/>
-        <w:rPr>
-          <w:rFonts w:ascii="Times New Roman" w:hAnsi="Times New Roman" w:cs="Times New Roman"/>
-          <w:sz w:val="26"/>
-          <w:szCs w:val="26"/>
-        </w:rPr>
+        <w:pStyle w:val="TuNormal"/>
+        <w:numPr>
+          <w:ilvl w:val="0"/>
+          <w:numId w:val="0"/>
+        </w:numPr>
+        <w:ind w:left="2016"/>
       </w:pPr>
       <w:r>
-        <w:rPr>
-          <w:rFonts w:ascii="Times New Roman" w:hAnsi="Times New Roman" w:cs="Times New Roman"/>
-          <w:sz w:val="26"/>
-          <w:szCs w:val="26"/>
-        </w:rPr>
         <w:t>Mã số: DCLS_TaiKhoan</w:t>
       </w:r>
     </w:p>
     <w:p>
       <w:pPr>
-        <w:pStyle w:val="ListParagraph"/>
-        <w:ind w:left="1440" w:firstLine="0"/>
-        <w:rPr>
-          <w:rFonts w:ascii="Times New Roman" w:hAnsi="Times New Roman" w:cs="Times New Roman"/>
-          <w:sz w:val="26"/>
-          <w:szCs w:val="26"/>
-        </w:rPr>
+        <w:pStyle w:val="TuNormal"/>
+        <w:numPr>
+          <w:ilvl w:val="0"/>
+          <w:numId w:val="0"/>
+        </w:numPr>
+        <w:ind w:left="2016"/>
       </w:pPr>
       <w:r>
-        <w:rPr>
-          <w:rFonts w:ascii="Times New Roman" w:hAnsi="Times New Roman" w:cs="Times New Roman"/>
-          <w:sz w:val="26"/>
-          <w:szCs w:val="26"/>
-        </w:rPr>
         <w:t>Tham chiếu: [FRA] [CLS] [1.2.2]</w:t>
       </w:r>
     </w:p>
     <w:p>
       <w:pPr>
-        <w:rPr>
-          <w:rFonts w:ascii="Times New Roman" w:hAnsi="Times New Roman" w:cs="Times New Roman"/>
-          <w:sz w:val="26"/>
-          <w:szCs w:val="26"/>
-        </w:rPr>
+        <w:pStyle w:val="TuNormal"/>
+        <w:numPr>
+          <w:ilvl w:val="0"/>
+          <w:numId w:val="0"/>
+        </w:numPr>
       </w:pPr>
       <w:r>
         <w:rPr>
-          <w:rFonts w:ascii="Times New Roman" w:hAnsi="Times New Roman" w:cs="Times New Roman"/>
           <w:noProof/>
-          <w:sz w:val="26"/>
-          <w:szCs w:val="26"/>
         </w:rPr>
         <w:lastRenderedPageBreak/>
         <w:drawing>
-          <wp:inline distT="0" distB="0" distL="0" distR="0" wp14:anchorId="21F24C16" wp14:editId="675D9A31">
+          <wp:inline distT="0" distB="0" distL="0" distR="0" wp14:anchorId="7F0451F5" wp14:editId="63C93045">
             <wp:extent cx="5924550" cy="4048125"/>
             <wp:effectExtent l="0" t="0" r="0" b="9525"/>
             <wp:docPr id="11" name="Picture 11"/>
@@ -1192,7 +1568,7 @@
                     </pic:cNvPicPr>
                   </pic:nvPicPr>
                   <pic:blipFill>
-                    <a:blip r:embed="rId10">
+                    <a:blip r:embed="rId12">
                       <a:extLst>
                         <a:ext uri="{28A0092B-C50C-407E-A947-70E740481C1C}">
                           <a14:useLocalDpi xmlns:a14="http://schemas.microsoft.com/office/drawing/2010/main" val="0"/>
@@ -1226,20 +1602,10 @@
     </w:p>
     <w:p>
       <w:pPr>
-        <w:jc w:val="center"/>
-        <w:rPr>
-          <w:rFonts w:ascii="Times New Roman" w:hAnsi="Times New Roman" w:cs="Times New Roman"/>
-          <w:sz w:val="26"/>
-          <w:szCs w:val="26"/>
-        </w:rPr>
-      </w:pPr>
-    </w:p>
-    <w:p>
-      <w:pPr>
         <w:pStyle w:val="TuNormal"/>
       </w:pPr>
       <w:r>
-        <w:t>Quản lý khách hàng</w:t>
+        <w:t>Quản lý Khách hàng</w:t>
       </w:r>
     </w:p>
     <w:p>
@@ -1251,30 +1617,29 @@
         </w:numPr>
       </w:pPr>
       <w:r>
-        <w:t>Sơ đồ lớp hệ thống</w:t>
+        <w:t>Sơ đồ hệ thống</w:t>
       </w:r>
     </w:p>
     <w:p>
       <w:pPr>
-        <w:rPr>
-          <w:rFonts w:ascii="Times New Roman" w:hAnsi="Times New Roman" w:cs="Times New Roman"/>
-          <w:sz w:val="26"/>
-          <w:szCs w:val="26"/>
-        </w:rPr>
+        <w:pStyle w:val="TuNormal"/>
+        <w:numPr>
+          <w:ilvl w:val="0"/>
+          <w:numId w:val="0"/>
+        </w:numPr>
+        <w:ind w:left="720"/>
+        <w:jc w:val="center"/>
       </w:pPr>
       <w:r>
         <w:rPr>
-          <w:rFonts w:ascii="Times New Roman" w:hAnsi="Times New Roman" w:cs="Times New Roman"/>
           <w:noProof/>
-          <w:sz w:val="26"/>
-          <w:szCs w:val="26"/>
         </w:rPr>
         <w:lastRenderedPageBreak/>
         <w:drawing>
-          <wp:inline distT="0" distB="0" distL="0" distR="0" wp14:anchorId="0CF13E78" wp14:editId="1DF62DF4">
-            <wp:extent cx="5943600" cy="4219575"/>
-            <wp:effectExtent l="0" t="0" r="0" b="9525"/>
-            <wp:docPr id="7" name="Picture 7"/>
+          <wp:inline distT="0" distB="0" distL="0" distR="0">
+            <wp:extent cx="4787660" cy="4116086"/>
+            <wp:effectExtent l="0" t="0" r="0" b="0"/>
+            <wp:docPr id="18" name="Picture 18"/>
             <wp:cNvGraphicFramePr>
               <a:graphicFrameLocks xmlns:a="http://schemas.openxmlformats.org/drawingml/2006/main" noChangeAspect="1"/>
             </wp:cNvGraphicFramePr>
@@ -1282,209 +1647,7 @@
               <a:graphicData uri="http://schemas.openxmlformats.org/drawingml/2006/picture">
                 <pic:pic xmlns:pic="http://schemas.openxmlformats.org/drawingml/2006/picture">
                   <pic:nvPicPr>
-                    <pic:cNvPr id="0" name="Picture 3"/>
-                    <pic:cNvPicPr>
-                      <a:picLocks noChangeAspect="1" noChangeArrowheads="1"/>
-                    </pic:cNvPicPr>
-                  </pic:nvPicPr>
-                  <pic:blipFill>
-                    <a:blip r:embed="rId11">
-                      <a:extLst>
-                        <a:ext uri="{28A0092B-C50C-407E-A947-70E740481C1C}">
-                          <a14:useLocalDpi xmlns:a14="http://schemas.microsoft.com/office/drawing/2010/main" val="0"/>
-                        </a:ext>
-                      </a:extLst>
-                    </a:blip>
-                    <a:srcRect/>
-                    <a:stretch>
-                      <a:fillRect/>
-                    </a:stretch>
-                  </pic:blipFill>
-                  <pic:spPr bwMode="auto">
-                    <a:xfrm>
-                      <a:off x="0" y="0"/>
-                      <a:ext cx="5943600" cy="4219575"/>
-                    </a:xfrm>
-                    <a:prstGeom prst="rect">
-                      <a:avLst/>
-                    </a:prstGeom>
-                    <a:noFill/>
-                    <a:ln>
-                      <a:noFill/>
-                    </a:ln>
-                  </pic:spPr>
-                </pic:pic>
-              </a:graphicData>
-            </a:graphic>
-          </wp:inline>
-        </w:drawing>
-      </w:r>
-    </w:p>
-    <w:p>
-      <w:pPr>
-        <w:pStyle w:val="TuNormal"/>
-        <w:numPr>
-          <w:ilvl w:val="2"/>
-          <w:numId w:val="17"/>
-        </w:numPr>
-      </w:pPr>
-      <w:r>
-        <w:t>Sơ đồ lớp chi tiết</w:t>
-      </w:r>
-    </w:p>
-    <w:p>
-      <w:pPr>
-        <w:pStyle w:val="ListParagraph"/>
-        <w:ind w:left="1440" w:firstLine="0"/>
-        <w:rPr>
-          <w:rFonts w:ascii="Times New Roman" w:hAnsi="Times New Roman" w:cs="Times New Roman"/>
-          <w:sz w:val="26"/>
-          <w:szCs w:val="26"/>
-        </w:rPr>
-      </w:pPr>
-      <w:r>
-        <w:rPr>
-          <w:rFonts w:ascii="Times New Roman" w:hAnsi="Times New Roman" w:cs="Times New Roman"/>
-          <w:sz w:val="26"/>
-          <w:szCs w:val="26"/>
-        </w:rPr>
-        <w:t>Mã số: DCLS_KhachHang</w:t>
-      </w:r>
-    </w:p>
-    <w:p>
-      <w:pPr>
-        <w:pStyle w:val="ListParagraph"/>
-        <w:ind w:left="1440" w:firstLine="0"/>
-        <w:rPr>
-          <w:rFonts w:ascii="Times New Roman" w:hAnsi="Times New Roman" w:cs="Times New Roman"/>
-          <w:sz w:val="26"/>
-          <w:szCs w:val="26"/>
-        </w:rPr>
-      </w:pPr>
-      <w:r>
-        <w:rPr>
-          <w:rFonts w:ascii="Times New Roman" w:hAnsi="Times New Roman" w:cs="Times New Roman"/>
-          <w:sz w:val="26"/>
-          <w:szCs w:val="26"/>
-        </w:rPr>
-        <w:t>Tham chiếu: [FRA] [CLS] [1.2.4]</w:t>
-      </w:r>
-    </w:p>
-    <w:p>
-      <w:pPr>
-        <w:rPr>
-          <w:rFonts w:ascii="Times New Roman" w:hAnsi="Times New Roman" w:cs="Times New Roman"/>
-          <w:sz w:val="26"/>
-          <w:szCs w:val="26"/>
-        </w:rPr>
-      </w:pPr>
-      <w:r>
-        <w:rPr>
-          <w:rFonts w:ascii="Times New Roman" w:hAnsi="Times New Roman" w:cs="Times New Roman"/>
-          <w:noProof/>
-          <w:sz w:val="26"/>
-          <w:szCs w:val="26"/>
-        </w:rPr>
-        <w:lastRenderedPageBreak/>
-        <w:drawing>
-          <wp:inline distT="0" distB="0" distL="0" distR="0" wp14:anchorId="084DB180" wp14:editId="279F3665">
-            <wp:extent cx="5943600" cy="4032182"/>
-            <wp:effectExtent l="0" t="0" r="0" b="6985"/>
-            <wp:docPr id="10" name="Picture 10"/>
-            <wp:cNvGraphicFramePr>
-              <a:graphicFrameLocks xmlns:a="http://schemas.openxmlformats.org/drawingml/2006/main" noChangeAspect="1"/>
-            </wp:cNvGraphicFramePr>
-            <a:graphic xmlns:a="http://schemas.openxmlformats.org/drawingml/2006/main">
-              <a:graphicData uri="http://schemas.openxmlformats.org/drawingml/2006/picture">
-                <pic:pic xmlns:pic="http://schemas.openxmlformats.org/drawingml/2006/picture">
-                  <pic:nvPicPr>
-                    <pic:cNvPr id="0" name="Picture 6"/>
-                    <pic:cNvPicPr>
-                      <a:picLocks noChangeAspect="1" noChangeArrowheads="1"/>
-                    </pic:cNvPicPr>
-                  </pic:nvPicPr>
-                  <pic:blipFill>
-                    <a:blip r:embed="rId12">
-                      <a:extLst>
-                        <a:ext uri="{28A0092B-C50C-407E-A947-70E740481C1C}">
-                          <a14:useLocalDpi xmlns:a14="http://schemas.microsoft.com/office/drawing/2010/main" val="0"/>
-                        </a:ext>
-                      </a:extLst>
-                    </a:blip>
-                    <a:srcRect/>
-                    <a:stretch>
-                      <a:fillRect/>
-                    </a:stretch>
-                  </pic:blipFill>
-                  <pic:spPr bwMode="auto">
-                    <a:xfrm>
-                      <a:off x="0" y="0"/>
-                      <a:ext cx="5943600" cy="4032182"/>
-                    </a:xfrm>
-                    <a:prstGeom prst="rect">
-                      <a:avLst/>
-                    </a:prstGeom>
-                    <a:noFill/>
-                    <a:ln>
-                      <a:noFill/>
-                    </a:ln>
-                  </pic:spPr>
-                </pic:pic>
-              </a:graphicData>
-            </a:graphic>
-          </wp:inline>
-        </w:drawing>
-      </w:r>
-    </w:p>
-    <w:p>
-      <w:pPr>
-        <w:pStyle w:val="TuNormal"/>
-      </w:pPr>
-      <w:r>
-        <w:t>Quản lý chuyến xe</w:t>
-      </w:r>
-    </w:p>
-    <w:p>
-      <w:pPr>
-        <w:pStyle w:val="TuNormal"/>
-        <w:numPr>
-          <w:ilvl w:val="2"/>
-          <w:numId w:val="17"/>
-        </w:numPr>
-      </w:pPr>
-      <w:r>
-        <w:t>Sơ đồ lớp hệ thống</w:t>
-      </w:r>
-    </w:p>
-    <w:p>
-      <w:pPr>
-        <w:rPr>
-          <w:rFonts w:ascii="Times New Roman" w:hAnsi="Times New Roman" w:cs="Times New Roman"/>
-          <w:sz w:val="26"/>
-          <w:szCs w:val="26"/>
-        </w:rPr>
-      </w:pPr>
-      <w:r>
-        <w:rPr>
-          <w:rFonts w:ascii="Times New Roman" w:hAnsi="Times New Roman" w:cs="Times New Roman"/>
-          <w:noProof/>
-          <w:sz w:val="26"/>
-          <w:szCs w:val="26"/>
-        </w:rPr>
-        <w:lastRenderedPageBreak/>
-        <w:drawing>
-          <wp:inline distT="0" distB="0" distL="0" distR="0" wp14:anchorId="21F691B1" wp14:editId="0B3FF458">
-            <wp:extent cx="5943600" cy="4219575"/>
-            <wp:effectExtent l="0" t="0" r="0" b="9525"/>
-            <wp:docPr id="8" name="Picture 8"/>
-            <wp:cNvGraphicFramePr>
-              <a:graphicFrameLocks xmlns:a="http://schemas.openxmlformats.org/drawingml/2006/main" noChangeAspect="1"/>
-            </wp:cNvGraphicFramePr>
-            <a:graphic xmlns:a="http://schemas.openxmlformats.org/drawingml/2006/main">
-              <a:graphicData uri="http://schemas.openxmlformats.org/drawingml/2006/picture">
-                <pic:pic xmlns:pic="http://schemas.openxmlformats.org/drawingml/2006/picture">
-                  <pic:nvPicPr>
-                    <pic:cNvPr id="0" name="Picture 4"/>
+                    <pic:cNvPr id="0" name="Picture 12"/>
                     <pic:cNvPicPr>
                       <a:picLocks noChangeAspect="1" noChangeArrowheads="1"/>
                     </pic:cNvPicPr>
@@ -1505,7 +1668,7 @@
                   <pic:spPr bwMode="auto">
                     <a:xfrm>
                       <a:off x="0" y="0"/>
-                      <a:ext cx="5943600" cy="4219575"/>
+                      <a:ext cx="4815678" cy="4140174"/>
                     </a:xfrm>
                     <a:prstGeom prst="rect">
                       <a:avLst/>
@@ -1531,68 +1694,58 @@
         </w:numPr>
       </w:pPr>
       <w:r>
-        <w:t>Sơ đồ lớp chi tiết</w:t>
+        <w:t>Sơ đồ lớp chi tiế</w:t>
+      </w:r>
+      <w:r>
+        <w:t>t</w:t>
       </w:r>
     </w:p>
     <w:p>
       <w:pPr>
-        <w:pStyle w:val="ListParagraph"/>
-        <w:ind w:left="1440"/>
-        <w:rPr>
-          <w:rFonts w:ascii="Times New Roman" w:hAnsi="Times New Roman" w:cs="Times New Roman"/>
-          <w:sz w:val="26"/>
-          <w:szCs w:val="26"/>
-        </w:rPr>
+        <w:pStyle w:val="TuNormal"/>
+        <w:numPr>
+          <w:ilvl w:val="0"/>
+          <w:numId w:val="0"/>
+        </w:numPr>
+        <w:ind w:left="2016"/>
       </w:pPr>
       <w:r>
-        <w:rPr>
-          <w:rFonts w:ascii="Times New Roman" w:hAnsi="Times New Roman" w:cs="Times New Roman"/>
-          <w:sz w:val="26"/>
-          <w:szCs w:val="26"/>
-        </w:rPr>
-        <w:t>Mã số: DCLS_ChuyenXe</w:t>
+        <w:t>Mã số: DCLS_KhachHang</w:t>
       </w:r>
     </w:p>
     <w:p>
       <w:pPr>
-        <w:pStyle w:val="ListParagraph"/>
-        <w:ind w:left="1440" w:firstLine="0"/>
-        <w:rPr>
-          <w:rFonts w:ascii="Times New Roman" w:hAnsi="Times New Roman" w:cs="Times New Roman"/>
-          <w:sz w:val="26"/>
-          <w:szCs w:val="26"/>
-        </w:rPr>
+        <w:pStyle w:val="TuNormal"/>
+        <w:numPr>
+          <w:ilvl w:val="0"/>
+          <w:numId w:val="0"/>
+        </w:numPr>
+        <w:ind w:left="2016"/>
       </w:pPr>
       <w:r>
-        <w:rPr>
-          <w:rFonts w:ascii="Times New Roman" w:hAnsi="Times New Roman" w:cs="Times New Roman"/>
-          <w:sz w:val="26"/>
-          <w:szCs w:val="26"/>
-        </w:rPr>
-        <w:t>Tham chiếu: [FRA] [CLS] [1.2.5]</w:t>
+        <w:t>Tham chiếu: [FRA] [CLS] [1.2.4]</w:t>
       </w:r>
     </w:p>
     <w:p>
       <w:pPr>
-        <w:rPr>
-          <w:rFonts w:ascii="Times New Roman" w:hAnsi="Times New Roman" w:cs="Times New Roman"/>
-          <w:sz w:val="28"/>
-          <w:szCs w:val="28"/>
-        </w:rPr>
+        <w:pStyle w:val="TuNormal"/>
+        <w:numPr>
+          <w:ilvl w:val="0"/>
+          <w:numId w:val="0"/>
+        </w:numPr>
+        <w:ind w:left="1296" w:hanging="1206"/>
+        <w:jc w:val="center"/>
       </w:pPr>
       <w:r>
         <w:rPr>
-          <w:rFonts w:ascii="Times New Roman" w:hAnsi="Times New Roman" w:cs="Times New Roman"/>
           <w:noProof/>
-          <w:sz w:val="28"/>
-          <w:szCs w:val="28"/>
         </w:rPr>
         <w:lastRenderedPageBreak/>
         <w:drawing>
-          <wp:inline distT="0" distB="0" distL="0" distR="0" wp14:anchorId="2F8D7A8F" wp14:editId="61A38854">
-            <wp:extent cx="5943600" cy="4423344"/>
-            <wp:effectExtent l="0" t="0" r="0" b="0"/>
-            <wp:docPr id="9" name="Picture 9"/>
+          <wp:inline distT="0" distB="0" distL="0" distR="0" wp14:anchorId="7CDD2ED2" wp14:editId="4C5A2C51">
+            <wp:extent cx="5943600" cy="4031615"/>
+            <wp:effectExtent l="0" t="0" r="0" b="6985"/>
+            <wp:docPr id="10" name="Picture 10"/>
             <wp:cNvGraphicFramePr>
               <a:graphicFrameLocks xmlns:a="http://schemas.openxmlformats.org/drawingml/2006/main" noChangeAspect="1"/>
             </wp:cNvGraphicFramePr>
@@ -1600,7 +1753,7 @@
               <a:graphicData uri="http://schemas.openxmlformats.org/drawingml/2006/picture">
                 <pic:pic xmlns:pic="http://schemas.openxmlformats.org/drawingml/2006/picture">
                   <pic:nvPicPr>
-                    <pic:cNvPr id="0" name="Picture 5"/>
+                    <pic:cNvPr id="0" name="Picture 6"/>
                     <pic:cNvPicPr>
                       <a:picLocks noChangeAspect="1" noChangeArrowheads="1"/>
                     </pic:cNvPicPr>
@@ -1621,7 +1774,7 @@
                   <pic:spPr bwMode="auto">
                     <a:xfrm>
                       <a:off x="0" y="0"/>
-                      <a:ext cx="5943600" cy="4423344"/>
+                      <a:ext cx="5943600" cy="4031615"/>
                     </a:xfrm>
                     <a:prstGeom prst="rect">
                       <a:avLst/>
@@ -1637,42 +1790,25 @@
           </wp:inline>
         </w:drawing>
       </w:r>
+    </w:p>
+    <w:p>
+      <w:pPr>
+        <w:pStyle w:val="TuNormal"/>
+      </w:pPr>
       <w:r>
-        <w:rPr>
-          <w:rFonts w:ascii="Times New Roman" w:hAnsi="Times New Roman" w:cs="Times New Roman"/>
-          <w:sz w:val="28"/>
-          <w:szCs w:val="28"/>
-        </w:rPr>
-        <w:t xml:space="preserve"> </w:t>
+        <w:t>Quản lý Chuyến xe</w:t>
       </w:r>
     </w:p>
     <w:p>
       <w:pPr>
-        <w:pStyle w:val="TuStyle-Title1"/>
+        <w:pStyle w:val="TuNormal"/>
         <w:numPr>
-          <w:ilvl w:val="0"/>
-          <w:numId w:val="0"/>
+          <w:ilvl w:val="2"/>
+          <w:numId w:val="17"/>
         </w:numPr>
-        <w:ind w:left="576"/>
-      </w:pPr>
-    </w:p>
-    <w:p>
-      <w:pPr>
-        <w:pStyle w:val="TuStyle-Title1"/>
       </w:pPr>
       <w:r>
-        <w:t>Thành phần giao diện</w:t>
-      </w:r>
-      <w:r>
-        <w:t xml:space="preserve">  - View</w:t>
-      </w:r>
-    </w:p>
-    <w:p>
-      <w:pPr>
-        <w:pStyle w:val="TuNormal"/>
-      </w:pPr>
-      <w:r>
-        <w:t>Quản lý tài khoản</w:t>
+        <w:t>Sơ đồ hệ thống</w:t>
       </w:r>
     </w:p>
     <w:p>
@@ -1682,32 +1818,8 @@
           <w:ilvl w:val="0"/>
           <w:numId w:val="0"/>
         </w:numPr>
-        <w:ind w:left="1296"/>
-      </w:pPr>
-      <w:r>
-        <w:t>Tham chiếu: tbl_TaiKhoan, tbl_LoaiTaiKhoan</w:t>
-      </w:r>
-    </w:p>
-    <w:p>
-      <w:pPr>
-        <w:pStyle w:val="TuNormal"/>
-        <w:numPr>
-          <w:ilvl w:val="2"/>
-          <w:numId w:val="17"/>
-        </w:numPr>
-      </w:pPr>
-      <w:r>
-        <w:t>Màn hình đăng nhập</w:t>
-      </w:r>
-    </w:p>
-    <w:p>
-      <w:pPr>
-        <w:pStyle w:val="TuNormal"/>
-        <w:numPr>
-          <w:ilvl w:val="0"/>
-          <w:numId w:val="0"/>
-        </w:numPr>
-        <w:ind w:left="900"/>
+        <w:ind w:left="720"/>
+        <w:jc w:val="center"/>
       </w:pPr>
       <w:r>
         <w:rPr>
@@ -1715,10 +1827,295 @@
         </w:rPr>
         <w:lastRenderedPageBreak/>
         <w:drawing>
-          <wp:inline distT="0" distB="0" distL="0" distR="0" wp14:anchorId="42FAE73B" wp14:editId="2E859BAD">
-            <wp:extent cx="4252554" cy="2596551"/>
+          <wp:inline distT="0" distB="0" distL="0" distR="0">
+            <wp:extent cx="4684144" cy="4027090"/>
+            <wp:effectExtent l="0" t="0" r="2540" b="0"/>
+            <wp:docPr id="19" name="Picture 19"/>
+            <wp:cNvGraphicFramePr>
+              <a:graphicFrameLocks xmlns:a="http://schemas.openxmlformats.org/drawingml/2006/main" noChangeAspect="1"/>
+            </wp:cNvGraphicFramePr>
+            <a:graphic xmlns:a="http://schemas.openxmlformats.org/drawingml/2006/main">
+              <a:graphicData uri="http://schemas.openxmlformats.org/drawingml/2006/picture">
+                <pic:pic xmlns:pic="http://schemas.openxmlformats.org/drawingml/2006/picture">
+                  <pic:nvPicPr>
+                    <pic:cNvPr id="0" name="Picture 13"/>
+                    <pic:cNvPicPr>
+                      <a:picLocks noChangeAspect="1" noChangeArrowheads="1"/>
+                    </pic:cNvPicPr>
+                  </pic:nvPicPr>
+                  <pic:blipFill>
+                    <a:blip r:embed="rId15">
+                      <a:extLst>
+                        <a:ext uri="{28A0092B-C50C-407E-A947-70E740481C1C}">
+                          <a14:useLocalDpi xmlns:a14="http://schemas.microsoft.com/office/drawing/2010/main" val="0"/>
+                        </a:ext>
+                      </a:extLst>
+                    </a:blip>
+                    <a:srcRect/>
+                    <a:stretch>
+                      <a:fillRect/>
+                    </a:stretch>
+                  </pic:blipFill>
+                  <pic:spPr bwMode="auto">
+                    <a:xfrm>
+                      <a:off x="0" y="0"/>
+                      <a:ext cx="4702537" cy="4042903"/>
+                    </a:xfrm>
+                    <a:prstGeom prst="rect">
+                      <a:avLst/>
+                    </a:prstGeom>
+                    <a:noFill/>
+                    <a:ln>
+                      <a:noFill/>
+                    </a:ln>
+                  </pic:spPr>
+                </pic:pic>
+              </a:graphicData>
+            </a:graphic>
+          </wp:inline>
+        </w:drawing>
+      </w:r>
+    </w:p>
+    <w:p>
+      <w:pPr>
+        <w:pStyle w:val="TuNormal"/>
+        <w:numPr>
+          <w:ilvl w:val="2"/>
+          <w:numId w:val="17"/>
+        </w:numPr>
+      </w:pPr>
+      <w:r>
+        <w:t>Sơ đồ lớp chi tiế</w:t>
+      </w:r>
+      <w:r>
+        <w:t>t</w:t>
+      </w:r>
+    </w:p>
+    <w:p>
+      <w:pPr>
+        <w:pStyle w:val="TuNormal"/>
+        <w:numPr>
+          <w:ilvl w:val="0"/>
+          <w:numId w:val="0"/>
+        </w:numPr>
+        <w:ind w:left="2016"/>
+      </w:pPr>
+      <w:r>
+        <w:t>Mã số: DCLS_ChuyenXe</w:t>
+      </w:r>
+    </w:p>
+    <w:p>
+      <w:pPr>
+        <w:pStyle w:val="TuNormal"/>
+        <w:numPr>
+          <w:ilvl w:val="0"/>
+          <w:numId w:val="0"/>
+        </w:numPr>
+        <w:ind w:left="2016"/>
+      </w:pPr>
+      <w:r>
+        <w:t>Tham chiếu: [FRA] [CLS] [1.2.5]</w:t>
+      </w:r>
+    </w:p>
+    <w:p>
+      <w:pPr>
+        <w:pStyle w:val="TuNormal"/>
+        <w:numPr>
+          <w:ilvl w:val="0"/>
+          <w:numId w:val="0"/>
+        </w:numPr>
+        <w:ind w:left="1296" w:hanging="1296"/>
+        <w:jc w:val="center"/>
+      </w:pPr>
+      <w:r>
+        <w:rPr>
+          <w:noProof/>
+          <w:sz w:val="28"/>
+          <w:szCs w:val="28"/>
+        </w:rPr>
+        <w:lastRenderedPageBreak/>
+        <w:drawing>
+          <wp:inline distT="0" distB="0" distL="0" distR="0" wp14:anchorId="0D18ED07" wp14:editId="1049DBDF">
+            <wp:extent cx="5943600" cy="4422775"/>
             <wp:effectExtent l="0" t="0" r="0" b="0"/>
-            <wp:docPr id="13" name="Picture 13"/>
+            <wp:docPr id="16" name="Picture 16"/>
+            <wp:cNvGraphicFramePr>
+              <a:graphicFrameLocks xmlns:a="http://schemas.openxmlformats.org/drawingml/2006/main" noChangeAspect="1"/>
+            </wp:cNvGraphicFramePr>
+            <a:graphic xmlns:a="http://schemas.openxmlformats.org/drawingml/2006/main">
+              <a:graphicData uri="http://schemas.openxmlformats.org/drawingml/2006/picture">
+                <pic:pic xmlns:pic="http://schemas.openxmlformats.org/drawingml/2006/picture">
+                  <pic:nvPicPr>
+                    <pic:cNvPr id="0" name="Picture 5"/>
+                    <pic:cNvPicPr>
+                      <a:picLocks noChangeAspect="1" noChangeArrowheads="1"/>
+                    </pic:cNvPicPr>
+                  </pic:nvPicPr>
+                  <pic:blipFill>
+                    <a:blip r:embed="rId16">
+                      <a:extLst>
+                        <a:ext uri="{28A0092B-C50C-407E-A947-70E740481C1C}">
+                          <a14:useLocalDpi xmlns:a14="http://schemas.microsoft.com/office/drawing/2010/main" val="0"/>
+                        </a:ext>
+                      </a:extLst>
+                    </a:blip>
+                    <a:srcRect/>
+                    <a:stretch>
+                      <a:fillRect/>
+                    </a:stretch>
+                  </pic:blipFill>
+                  <pic:spPr bwMode="auto">
+                    <a:xfrm>
+                      <a:off x="0" y="0"/>
+                      <a:ext cx="5943600" cy="4422775"/>
+                    </a:xfrm>
+                    <a:prstGeom prst="rect">
+                      <a:avLst/>
+                    </a:prstGeom>
+                    <a:noFill/>
+                    <a:ln>
+                      <a:noFill/>
+                    </a:ln>
+                  </pic:spPr>
+                </pic:pic>
+              </a:graphicData>
+            </a:graphic>
+          </wp:inline>
+        </w:drawing>
+      </w:r>
+    </w:p>
+    <w:p>
+      <w:pPr>
+        <w:pStyle w:val="TuNormal"/>
+      </w:pPr>
+      <w:r>
+        <w:t>Quản lý</w:t>
+      </w:r>
+      <w:r>
+        <w:t xml:space="preserve"> Thanh toán</w:t>
+      </w:r>
+    </w:p>
+    <w:p>
+      <w:pPr>
+        <w:pStyle w:val="TuNormal"/>
+        <w:numPr>
+          <w:ilvl w:val="2"/>
+          <w:numId w:val="17"/>
+        </w:numPr>
+      </w:pPr>
+      <w:r>
+        <w:t>Sơ đồ hệ thống</w:t>
+      </w:r>
+    </w:p>
+    <w:p>
+      <w:pPr>
+        <w:pStyle w:val="TuNormal"/>
+        <w:numPr>
+          <w:ilvl w:val="0"/>
+          <w:numId w:val="0"/>
+        </w:numPr>
+        <w:ind w:left="720"/>
+        <w:jc w:val="center"/>
+      </w:pPr>
+      <w:r>
+        <w:rPr>
+          <w:noProof/>
+        </w:rPr>
+        <w:lastRenderedPageBreak/>
+        <w:drawing>
+          <wp:inline distT="0" distB="0" distL="0" distR="0">
+            <wp:extent cx="4665757" cy="4011283"/>
+            <wp:effectExtent l="0" t="0" r="1905" b="8890"/>
+            <wp:docPr id="20" name="Picture 20"/>
+            <wp:cNvGraphicFramePr>
+              <a:graphicFrameLocks xmlns:a="http://schemas.openxmlformats.org/drawingml/2006/main" noChangeAspect="1"/>
+            </wp:cNvGraphicFramePr>
+            <a:graphic xmlns:a="http://schemas.openxmlformats.org/drawingml/2006/main">
+              <a:graphicData uri="http://schemas.openxmlformats.org/drawingml/2006/picture">
+                <pic:pic xmlns:pic="http://schemas.openxmlformats.org/drawingml/2006/picture">
+                  <pic:nvPicPr>
+                    <pic:cNvPr id="0" name="Picture 14"/>
+                    <pic:cNvPicPr>
+                      <a:picLocks noChangeAspect="1" noChangeArrowheads="1"/>
+                    </pic:cNvPicPr>
+                  </pic:nvPicPr>
+                  <pic:blipFill>
+                    <a:blip r:embed="rId17">
+                      <a:extLst>
+                        <a:ext uri="{28A0092B-C50C-407E-A947-70E740481C1C}">
+                          <a14:useLocalDpi xmlns:a14="http://schemas.microsoft.com/office/drawing/2010/main" val="0"/>
+                        </a:ext>
+                      </a:extLst>
+                    </a:blip>
+                    <a:srcRect/>
+                    <a:stretch>
+                      <a:fillRect/>
+                    </a:stretch>
+                  </pic:blipFill>
+                  <pic:spPr bwMode="auto">
+                    <a:xfrm>
+                      <a:off x="0" y="0"/>
+                      <a:ext cx="4680763" cy="4024184"/>
+                    </a:xfrm>
+                    <a:prstGeom prst="rect">
+                      <a:avLst/>
+                    </a:prstGeom>
+                    <a:noFill/>
+                    <a:ln>
+                      <a:noFill/>
+                    </a:ln>
+                  </pic:spPr>
+                </pic:pic>
+              </a:graphicData>
+            </a:graphic>
+          </wp:inline>
+        </w:drawing>
+      </w:r>
+    </w:p>
+    <w:p>
+      <w:pPr>
+        <w:pStyle w:val="TuNormal"/>
+        <w:numPr>
+          <w:ilvl w:val="2"/>
+          <w:numId w:val="17"/>
+        </w:numPr>
+      </w:pPr>
+      <w:r>
+        <w:t>Sơ đồ lớp chi tiế</w:t>
+      </w:r>
+      <w:r>
+        <w:t>t</w:t>
+      </w:r>
+    </w:p>
+    <w:p>
+      <w:pPr>
+        <w:pStyle w:val="TuNormal"/>
+        <w:numPr>
+          <w:ilvl w:val="0"/>
+          <w:numId w:val="0"/>
+        </w:numPr>
+        <w:ind w:left="2016"/>
+      </w:pPr>
+    </w:p>
+    <w:p>
+      <w:pPr>
+        <w:pStyle w:val="TuNormal"/>
+        <w:numPr>
+          <w:ilvl w:val="0"/>
+          <w:numId w:val="0"/>
+        </w:numPr>
+        <w:ind w:left="2016"/>
+      </w:pPr>
+      <w:r>
+        <w:rPr>
+          <w:noProof/>
+        </w:rPr>
+        <w:lastRenderedPageBreak/>
+        <w:drawing>
+          <wp:inline distT="0" distB="0" distL="0" distR="0" wp14:anchorId="6A87AA40">
+            <wp:extent cx="2639695" cy="6090285"/>
+            <wp:effectExtent l="0" t="0" r="8255" b="5715"/>
+            <wp:docPr id="53" name="Picture 53"/>
             <wp:cNvGraphicFramePr>
               <a:graphicFrameLocks xmlns:a="http://schemas.openxmlformats.org/drawingml/2006/main" noChangeAspect="1"/>
             </wp:cNvGraphicFramePr>
@@ -1732,7 +2129,486 @@
                     </pic:cNvPicPr>
                   </pic:nvPicPr>
                   <pic:blipFill>
-                    <a:blip r:embed="rId15">
+                    <a:blip r:embed="rId18">
+                      <a:extLst>
+                        <a:ext uri="{28A0092B-C50C-407E-A947-70E740481C1C}">
+                          <a14:useLocalDpi xmlns:a14="http://schemas.microsoft.com/office/drawing/2010/main" val="0"/>
+                        </a:ext>
+                      </a:extLst>
+                    </a:blip>
+                    <a:srcRect/>
+                    <a:stretch>
+                      <a:fillRect/>
+                    </a:stretch>
+                  </pic:blipFill>
+                  <pic:spPr bwMode="auto">
+                    <a:xfrm>
+                      <a:off x="0" y="0"/>
+                      <a:ext cx="2639695" cy="6090285"/>
+                    </a:xfrm>
+                    <a:prstGeom prst="rect">
+                      <a:avLst/>
+                    </a:prstGeom>
+                    <a:noFill/>
+                  </pic:spPr>
+                </pic:pic>
+              </a:graphicData>
+            </a:graphic>
+          </wp:inline>
+        </w:drawing>
+      </w:r>
+    </w:p>
+    <w:p>
+      <w:pPr>
+        <w:pStyle w:val="TuNormal"/>
+        <w:numPr>
+          <w:ilvl w:val="0"/>
+          <w:numId w:val="0"/>
+        </w:numPr>
+        <w:ind w:left="2016"/>
+      </w:pPr>
+    </w:p>
+    <w:p>
+      <w:pPr>
+        <w:pStyle w:val="TuNormal"/>
+      </w:pPr>
+      <w:r>
+        <w:t xml:space="preserve">Quản lý </w:t>
+      </w:r>
+      <w:r>
+        <w:t>Thanh toán đặt vé</w:t>
+      </w:r>
+    </w:p>
+    <w:p>
+      <w:pPr>
+        <w:pStyle w:val="TuNormal"/>
+        <w:numPr>
+          <w:ilvl w:val="2"/>
+          <w:numId w:val="17"/>
+        </w:numPr>
+      </w:pPr>
+      <w:r>
+        <w:t>Sơ đồ hệ thống</w:t>
+      </w:r>
+    </w:p>
+    <w:p>
+      <w:pPr>
+        <w:pStyle w:val="TuNormal"/>
+        <w:numPr>
+          <w:ilvl w:val="0"/>
+          <w:numId w:val="0"/>
+        </w:numPr>
+        <w:ind w:left="1260"/>
+      </w:pPr>
+      <w:r>
+        <w:rPr>
+          <w:noProof/>
+        </w:rPr>
+        <w:lastRenderedPageBreak/>
+        <w:drawing>
+          <wp:inline distT="0" distB="0" distL="0" distR="0">
+            <wp:extent cx="4796286" cy="4123502"/>
+            <wp:effectExtent l="0" t="0" r="4445" b="0"/>
+            <wp:docPr id="21" name="Picture 21"/>
+            <wp:cNvGraphicFramePr>
+              <a:graphicFrameLocks xmlns:a="http://schemas.openxmlformats.org/drawingml/2006/main" noChangeAspect="1"/>
+            </wp:cNvGraphicFramePr>
+            <a:graphic xmlns:a="http://schemas.openxmlformats.org/drawingml/2006/main">
+              <a:graphicData uri="http://schemas.openxmlformats.org/drawingml/2006/picture">
+                <pic:pic xmlns:pic="http://schemas.openxmlformats.org/drawingml/2006/picture">
+                  <pic:nvPicPr>
+                    <pic:cNvPr id="0" name="Picture 15"/>
+                    <pic:cNvPicPr>
+                      <a:picLocks noChangeAspect="1" noChangeArrowheads="1"/>
+                    </pic:cNvPicPr>
+                  </pic:nvPicPr>
+                  <pic:blipFill>
+                    <a:blip r:embed="rId19">
+                      <a:extLst>
+                        <a:ext uri="{28A0092B-C50C-407E-A947-70E740481C1C}">
+                          <a14:useLocalDpi xmlns:a14="http://schemas.microsoft.com/office/drawing/2010/main" val="0"/>
+                        </a:ext>
+                      </a:extLst>
+                    </a:blip>
+                    <a:srcRect/>
+                    <a:stretch>
+                      <a:fillRect/>
+                    </a:stretch>
+                  </pic:blipFill>
+                  <pic:spPr bwMode="auto">
+                    <a:xfrm>
+                      <a:off x="0" y="0"/>
+                      <a:ext cx="4806008" cy="4131860"/>
+                    </a:xfrm>
+                    <a:prstGeom prst="rect">
+                      <a:avLst/>
+                    </a:prstGeom>
+                    <a:noFill/>
+                    <a:ln>
+                      <a:noFill/>
+                    </a:ln>
+                  </pic:spPr>
+                </pic:pic>
+              </a:graphicData>
+            </a:graphic>
+          </wp:inline>
+        </w:drawing>
+      </w:r>
+    </w:p>
+    <w:p>
+      <w:pPr>
+        <w:pStyle w:val="TuNormal"/>
+        <w:numPr>
+          <w:ilvl w:val="2"/>
+          <w:numId w:val="17"/>
+        </w:numPr>
+      </w:pPr>
+      <w:r>
+        <w:t>Sơ đồ lớp chi tiế</w:t>
+      </w:r>
+      <w:r>
+        <w:t>t</w:t>
+      </w:r>
+    </w:p>
+    <w:p>
+      <w:pPr>
+        <w:pStyle w:val="TuNormal"/>
+        <w:numPr>
+          <w:ilvl w:val="0"/>
+          <w:numId w:val="0"/>
+        </w:numPr>
+        <w:ind w:left="2016"/>
+      </w:pPr>
+      <w:r>
+        <w:rPr>
+          <w:noProof/>
+          <w:sz w:val="28"/>
+          <w:szCs w:val="28"/>
+        </w:rPr>
+        <w:lastRenderedPageBreak/>
+        <w:drawing>
+          <wp:anchor distT="0" distB="0" distL="114300" distR="114300" simplePos="0" relativeHeight="251674624" behindDoc="0" locked="0" layoutInCell="1" allowOverlap="1" wp14:anchorId="2D7C4926" wp14:editId="140F0B8D">
+            <wp:simplePos x="0" y="0"/>
+            <wp:positionH relativeFrom="column">
+              <wp:posOffset>1302385</wp:posOffset>
+            </wp:positionH>
+            <wp:positionV relativeFrom="paragraph">
+              <wp:posOffset>215265</wp:posOffset>
+            </wp:positionV>
+            <wp:extent cx="2751455" cy="5986145"/>
+            <wp:effectExtent l="0" t="0" r="0" b="0"/>
+            <wp:wrapTopAndBottom/>
+            <wp:docPr id="45" name="Picture 45"/>
+            <wp:cNvGraphicFramePr>
+              <a:graphicFrameLocks xmlns:a="http://schemas.openxmlformats.org/drawingml/2006/main" noChangeAspect="1"/>
+            </wp:cNvGraphicFramePr>
+            <a:graphic xmlns:a="http://schemas.openxmlformats.org/drawingml/2006/main">
+              <a:graphicData uri="http://schemas.openxmlformats.org/drawingml/2006/picture">
+                <pic:pic xmlns:pic="http://schemas.openxmlformats.org/drawingml/2006/picture">
+                  <pic:nvPicPr>
+                    <pic:cNvPr id="17" name="thanh_toan_dat_ve_hp.png"/>
+                    <pic:cNvPicPr/>
+                  </pic:nvPicPr>
+                  <pic:blipFill>
+                    <a:blip r:embed="rId20" cstate="print">
+                      <a:extLst>
+                        <a:ext uri="{28A0092B-C50C-407E-A947-70E740481C1C}">
+                          <a14:useLocalDpi xmlns:a14="http://schemas.microsoft.com/office/drawing/2010/main" val="0"/>
+                        </a:ext>
+                      </a:extLst>
+                    </a:blip>
+                    <a:stretch>
+                      <a:fillRect/>
+                    </a:stretch>
+                  </pic:blipFill>
+                  <pic:spPr>
+                    <a:xfrm>
+                      <a:off x="0" y="0"/>
+                      <a:ext cx="2751455" cy="5986145"/>
+                    </a:xfrm>
+                    <a:prstGeom prst="rect">
+                      <a:avLst/>
+                    </a:prstGeom>
+                  </pic:spPr>
+                </pic:pic>
+              </a:graphicData>
+            </a:graphic>
+            <wp14:sizeRelH relativeFrom="margin">
+              <wp14:pctWidth>0</wp14:pctWidth>
+            </wp14:sizeRelH>
+            <wp14:sizeRelV relativeFrom="margin">
+              <wp14:pctHeight>0</wp14:pctHeight>
+            </wp14:sizeRelV>
+          </wp:anchor>
+        </w:drawing>
+      </w:r>
+    </w:p>
+    <w:p>
+      <w:pPr>
+        <w:pStyle w:val="TuNormal"/>
+        <w:numPr>
+          <w:ilvl w:val="0"/>
+          <w:numId w:val="0"/>
+        </w:numPr>
+        <w:ind w:left="2016"/>
+      </w:pPr>
+    </w:p>
+    <w:p>
+      <w:pPr>
+        <w:pStyle w:val="TuNormal"/>
+      </w:pPr>
+      <w:r>
+        <w:t xml:space="preserve">Quản lý </w:t>
+      </w:r>
+      <w:r>
+        <w:t>Đặt vé</w:t>
+      </w:r>
+    </w:p>
+    <w:p>
+      <w:pPr>
+        <w:pStyle w:val="TuNormal"/>
+        <w:numPr>
+          <w:ilvl w:val="2"/>
+          <w:numId w:val="17"/>
+        </w:numPr>
+      </w:pPr>
+      <w:r>
+        <w:t>Sơ đồ hệ thống</w:t>
+      </w:r>
+    </w:p>
+    <w:p>
+      <w:pPr>
+        <w:pStyle w:val="TuNormal"/>
+        <w:numPr>
+          <w:ilvl w:val="0"/>
+          <w:numId w:val="0"/>
+        </w:numPr>
+        <w:ind w:left="720"/>
+        <w:jc w:val="center"/>
+      </w:pPr>
+      <w:r>
+        <w:rPr>
+          <w:noProof/>
+        </w:rPr>
+        <w:lastRenderedPageBreak/>
+        <w:drawing>
+          <wp:inline distT="0" distB="0" distL="0" distR="0">
+            <wp:extent cx="4804913" cy="4144182"/>
+            <wp:effectExtent l="0" t="0" r="0" b="8890"/>
+            <wp:docPr id="22" name="Picture 22"/>
+            <wp:cNvGraphicFramePr>
+              <a:graphicFrameLocks xmlns:a="http://schemas.openxmlformats.org/drawingml/2006/main" noChangeAspect="1"/>
+            </wp:cNvGraphicFramePr>
+            <a:graphic xmlns:a="http://schemas.openxmlformats.org/drawingml/2006/main">
+              <a:graphicData uri="http://schemas.openxmlformats.org/drawingml/2006/picture">
+                <pic:pic xmlns:pic="http://schemas.openxmlformats.org/drawingml/2006/picture">
+                  <pic:nvPicPr>
+                    <pic:cNvPr id="0" name="Picture 16"/>
+                    <pic:cNvPicPr>
+                      <a:picLocks noChangeAspect="1" noChangeArrowheads="1"/>
+                    </pic:cNvPicPr>
+                  </pic:nvPicPr>
+                  <pic:blipFill>
+                    <a:blip r:embed="rId21">
+                      <a:extLst>
+                        <a:ext uri="{28A0092B-C50C-407E-A947-70E740481C1C}">
+                          <a14:useLocalDpi xmlns:a14="http://schemas.microsoft.com/office/drawing/2010/main" val="0"/>
+                        </a:ext>
+                      </a:extLst>
+                    </a:blip>
+                    <a:srcRect/>
+                    <a:stretch>
+                      <a:fillRect/>
+                    </a:stretch>
+                  </pic:blipFill>
+                  <pic:spPr bwMode="auto">
+                    <a:xfrm>
+                      <a:off x="0" y="0"/>
+                      <a:ext cx="4823744" cy="4160423"/>
+                    </a:xfrm>
+                    <a:prstGeom prst="rect">
+                      <a:avLst/>
+                    </a:prstGeom>
+                    <a:noFill/>
+                    <a:ln>
+                      <a:noFill/>
+                    </a:ln>
+                  </pic:spPr>
+                </pic:pic>
+              </a:graphicData>
+            </a:graphic>
+          </wp:inline>
+        </w:drawing>
+      </w:r>
+    </w:p>
+    <w:p>
+      <w:pPr>
+        <w:pStyle w:val="TuNormal"/>
+        <w:numPr>
+          <w:ilvl w:val="2"/>
+          <w:numId w:val="17"/>
+        </w:numPr>
+      </w:pPr>
+      <w:r>
+        <w:t>Sơ đồ lớp chi tiế</w:t>
+      </w:r>
+      <w:r>
+        <w:t>t</w:t>
+      </w:r>
+    </w:p>
+    <w:p>
+      <w:pPr>
+        <w:pStyle w:val="TuNormal"/>
+        <w:numPr>
+          <w:ilvl w:val="0"/>
+          <w:numId w:val="0"/>
+        </w:numPr>
+        <w:ind w:left="1296" w:hanging="576"/>
+        <w:rPr>
+          <w:b/>
+        </w:rPr>
+      </w:pPr>
+      <w:r>
+        <w:rPr>
+          <w:noProof/>
+          <w:sz w:val="28"/>
+          <w:szCs w:val="28"/>
+        </w:rPr>
+        <w:lastRenderedPageBreak/>
+        <w:drawing>
+          <wp:anchor distT="0" distB="0" distL="114300" distR="114300" simplePos="0" relativeHeight="251672576" behindDoc="0" locked="0" layoutInCell="1" allowOverlap="1" wp14:anchorId="59A7FD14" wp14:editId="1CA4CFD2">
+            <wp:simplePos x="0" y="0"/>
+            <wp:positionH relativeFrom="margin">
+              <wp:posOffset>1250315</wp:posOffset>
+            </wp:positionH>
+            <wp:positionV relativeFrom="paragraph">
+              <wp:posOffset>0</wp:posOffset>
+            </wp:positionV>
+            <wp:extent cx="2277110" cy="4735195"/>
+            <wp:effectExtent l="0" t="0" r="8890" b="8255"/>
+            <wp:wrapTopAndBottom/>
+            <wp:docPr id="37" name="Picture 37"/>
+            <wp:cNvGraphicFramePr>
+              <a:graphicFrameLocks xmlns:a="http://schemas.openxmlformats.org/drawingml/2006/main" noChangeAspect="1"/>
+            </wp:cNvGraphicFramePr>
+            <a:graphic xmlns:a="http://schemas.openxmlformats.org/drawingml/2006/main">
+              <a:graphicData uri="http://schemas.openxmlformats.org/drawingml/2006/picture">
+                <pic:pic xmlns:pic="http://schemas.openxmlformats.org/drawingml/2006/picture">
+                  <pic:nvPicPr>
+                    <pic:cNvPr id="15" name="dat_ve_hp_1.png"/>
+                    <pic:cNvPicPr/>
+                  </pic:nvPicPr>
+                  <pic:blipFill>
+                    <a:blip r:embed="rId22" cstate="print">
+                      <a:extLst>
+                        <a:ext uri="{28A0092B-C50C-407E-A947-70E740481C1C}">
+                          <a14:useLocalDpi xmlns:a14="http://schemas.microsoft.com/office/drawing/2010/main" val="0"/>
+                        </a:ext>
+                      </a:extLst>
+                    </a:blip>
+                    <a:stretch>
+                      <a:fillRect/>
+                    </a:stretch>
+                  </pic:blipFill>
+                  <pic:spPr>
+                    <a:xfrm>
+                      <a:off x="0" y="0"/>
+                      <a:ext cx="2277110" cy="4735195"/>
+                    </a:xfrm>
+                    <a:prstGeom prst="rect">
+                      <a:avLst/>
+                    </a:prstGeom>
+                  </pic:spPr>
+                </pic:pic>
+              </a:graphicData>
+            </a:graphic>
+            <wp14:sizeRelH relativeFrom="margin">
+              <wp14:pctWidth>0</wp14:pctWidth>
+            </wp14:sizeRelH>
+            <wp14:sizeRelV relativeFrom="margin">
+              <wp14:pctHeight>0</wp14:pctHeight>
+            </wp14:sizeRelV>
+          </wp:anchor>
+        </w:drawing>
+      </w:r>
+    </w:p>
+    <w:p>
+      <w:pPr>
+        <w:pStyle w:val="TuStyle-Title1"/>
+      </w:pPr>
+      <w:r>
+        <w:t>Thành phần giao diện</w:t>
+      </w:r>
+      <w:r>
+        <w:t xml:space="preserve">  - View</w:t>
+      </w:r>
+    </w:p>
+    <w:p>
+      <w:pPr>
+        <w:pStyle w:val="TuNormal"/>
+      </w:pPr>
+      <w:r>
+        <w:t>Quản lý tài khoản</w:t>
+      </w:r>
+    </w:p>
+    <w:p>
+      <w:pPr>
+        <w:pStyle w:val="TuNormal"/>
+        <w:numPr>
+          <w:ilvl w:val="0"/>
+          <w:numId w:val="0"/>
+        </w:numPr>
+        <w:ind w:left="1296"/>
+      </w:pPr>
+      <w:r>
+        <w:t>Tham chiếu: tbl_TaiKhoan, tbl_LoaiTaiKhoan</w:t>
+      </w:r>
+    </w:p>
+    <w:p>
+      <w:pPr>
+        <w:pStyle w:val="TuNormal"/>
+        <w:numPr>
+          <w:ilvl w:val="2"/>
+          <w:numId w:val="17"/>
+        </w:numPr>
+      </w:pPr>
+      <w:r>
+        <w:t>Màn hình đăng nhập</w:t>
+      </w:r>
+    </w:p>
+    <w:p>
+      <w:pPr>
+        <w:pStyle w:val="TuNormal"/>
+        <w:numPr>
+          <w:ilvl w:val="0"/>
+          <w:numId w:val="0"/>
+        </w:numPr>
+        <w:ind w:left="900"/>
+      </w:pPr>
+      <w:r>
+        <w:rPr>
+          <w:noProof/>
+        </w:rPr>
+        <w:lastRenderedPageBreak/>
+        <w:drawing>
+          <wp:inline distT="0" distB="0" distL="0" distR="0" wp14:anchorId="73F33741" wp14:editId="549BB48B">
+            <wp:extent cx="4252554" cy="2596551"/>
+            <wp:effectExtent l="0" t="0" r="0" b="0"/>
+            <wp:docPr id="23" name="Picture 23"/>
+            <wp:cNvGraphicFramePr>
+              <a:graphicFrameLocks xmlns:a="http://schemas.openxmlformats.org/drawingml/2006/main" noChangeAspect="1"/>
+            </wp:cNvGraphicFramePr>
+            <a:graphic xmlns:a="http://schemas.openxmlformats.org/drawingml/2006/main">
+              <a:graphicData uri="http://schemas.openxmlformats.org/drawingml/2006/picture">
+                <pic:pic xmlns:pic="http://schemas.openxmlformats.org/drawingml/2006/picture">
+                  <pic:nvPicPr>
+                    <pic:cNvPr id="0" name="Picture 6"/>
+                    <pic:cNvPicPr>
+                      <a:picLocks noChangeAspect="1" noChangeArrowheads="1"/>
+                    </pic:cNvPicPr>
+                  </pic:nvPicPr>
+                  <pic:blipFill>
+                    <a:blip r:embed="rId23">
                       <a:extLst>
                         <a:ext uri="{28A0092B-C50C-407E-A947-70E740481C1C}">
                           <a14:useLocalDpi xmlns:a14="http://schemas.microsoft.com/office/drawing/2010/main" val="0"/>
@@ -2063,7 +2939,7 @@
         </w:rPr>
         <w:lastRenderedPageBreak/>
         <w:drawing>
-          <wp:inline distT="0" distB="0" distL="0" distR="0" wp14:anchorId="56B1FC23" wp14:editId="05229EB7">
+          <wp:inline distT="0" distB="0" distL="0" distR="0" wp14:anchorId="746A231E" wp14:editId="26D221F2">
             <wp:extent cx="5374257" cy="3713498"/>
             <wp:effectExtent l="0" t="0" r="0" b="1270"/>
             <wp:docPr id="15" name="Picture 15"/>
@@ -2080,7 +2956,7 @@
                     </pic:cNvPicPr>
                   </pic:nvPicPr>
                   <pic:blipFill>
-                    <a:blip r:embed="rId16">
+                    <a:blip r:embed="rId24">
                       <a:extLst>
                         <a:ext uri="{28A0092B-C50C-407E-A947-70E740481C1C}">
                           <a14:useLocalDpi xmlns:a14="http://schemas.microsoft.com/office/drawing/2010/main" val="0"/>
@@ -2437,10 +3313,10 @@
         </w:rPr>
         <w:lastRenderedPageBreak/>
         <w:drawing>
-          <wp:inline distT="0" distB="0" distL="0" distR="0" wp14:anchorId="1C2F7759" wp14:editId="640252E4">
+          <wp:inline distT="0" distB="0" distL="0" distR="0" wp14:anchorId="666D180E" wp14:editId="0240B472">
             <wp:extent cx="5279366" cy="3492504"/>
             <wp:effectExtent l="0" t="0" r="0" b="0"/>
-            <wp:docPr id="16" name="Picture 16"/>
+            <wp:docPr id="24" name="Picture 24"/>
             <wp:cNvGraphicFramePr>
               <a:graphicFrameLocks xmlns:a="http://schemas.openxmlformats.org/drawingml/2006/main" noChangeAspect="1"/>
             </wp:cNvGraphicFramePr>
@@ -2454,7 +3330,7 @@
                     </pic:cNvPicPr>
                   </pic:nvPicPr>
                   <pic:blipFill>
-                    <a:blip r:embed="rId17">
+                    <a:blip r:embed="rId25">
                       <a:extLst>
                         <a:ext uri="{28A0092B-C50C-407E-A947-70E740481C1C}">
                           <a14:useLocalDpi xmlns:a14="http://schemas.microsoft.com/office/drawing/2010/main" val="0"/>
@@ -2836,10 +3712,10 @@
         </w:rPr>
         <w:lastRenderedPageBreak/>
         <w:drawing>
-          <wp:inline distT="0" distB="0" distL="0" distR="0" wp14:anchorId="4832F28F" wp14:editId="659029D8">
+          <wp:inline distT="0" distB="0" distL="0" distR="0" wp14:anchorId="07572759" wp14:editId="358D4213">
             <wp:extent cx="5356860" cy="3166110"/>
             <wp:effectExtent l="0" t="0" r="0" b="0"/>
-            <wp:docPr id="20" name="Picture 20"/>
+            <wp:docPr id="25" name="Picture 25"/>
             <wp:cNvGraphicFramePr>
               <a:graphicFrameLocks xmlns:a="http://schemas.openxmlformats.org/drawingml/2006/main" noChangeAspect="1"/>
             </wp:cNvGraphicFramePr>
@@ -2853,7 +3729,7 @@
                     </pic:cNvPicPr>
                   </pic:nvPicPr>
                   <pic:blipFill>
-                    <a:blip r:embed="rId18">
+                    <a:blip r:embed="rId26">
                       <a:extLst>
                         <a:ext uri="{28A0092B-C50C-407E-A947-70E740481C1C}">
                           <a14:useLocalDpi xmlns:a14="http://schemas.microsoft.com/office/drawing/2010/main" val="0"/>
@@ -3152,10 +4028,10 @@
         </w:rPr>
         <w:lastRenderedPageBreak/>
         <w:drawing>
-          <wp:inline distT="0" distB="0" distL="0" distR="0" wp14:anchorId="66A231C3" wp14:editId="775BEE10">
+          <wp:inline distT="0" distB="0" distL="0" distR="0" wp14:anchorId="072C9AFA" wp14:editId="55422955">
             <wp:extent cx="5278755" cy="3209026"/>
             <wp:effectExtent l="0" t="0" r="0" b="0"/>
-            <wp:docPr id="19" name="Picture 19"/>
+            <wp:docPr id="26" name="Picture 26"/>
             <wp:cNvGraphicFramePr>
               <a:graphicFrameLocks xmlns:a="http://schemas.openxmlformats.org/drawingml/2006/main" noChangeAspect="1"/>
             </wp:cNvGraphicFramePr>
@@ -3169,7 +4045,7 @@
                     </pic:cNvPicPr>
                   </pic:nvPicPr>
                   <pic:blipFill>
-                    <a:blip r:embed="rId19">
+                    <a:blip r:embed="rId27">
                       <a:extLst>
                         <a:ext uri="{28A0092B-C50C-407E-A947-70E740481C1C}">
                           <a14:useLocalDpi xmlns:a14="http://schemas.microsoft.com/office/drawing/2010/main" val="0"/>
@@ -3490,10 +4366,10 @@
         </w:rPr>
         <w:lastRenderedPageBreak/>
         <w:drawing>
-          <wp:inline distT="0" distB="0" distL="0" distR="0" wp14:anchorId="1CC8CF0E" wp14:editId="5EBC0DA6">
+          <wp:inline distT="0" distB="0" distL="0" distR="0" wp14:anchorId="66388AC7" wp14:editId="2230D986">
             <wp:extent cx="5443220" cy="3467819"/>
             <wp:effectExtent l="0" t="0" r="5080" b="0"/>
-            <wp:docPr id="22" name="Picture 22"/>
+            <wp:docPr id="27" name="Picture 27"/>
             <wp:cNvGraphicFramePr>
               <a:graphicFrameLocks xmlns:a="http://schemas.openxmlformats.org/drawingml/2006/main" noChangeAspect="1"/>
             </wp:cNvGraphicFramePr>
@@ -3507,7 +4383,7 @@
                     </pic:cNvPicPr>
                   </pic:nvPicPr>
                   <pic:blipFill>
-                    <a:blip r:embed="rId20">
+                    <a:blip r:embed="rId28">
                       <a:extLst>
                         <a:ext uri="{28A0092B-C50C-407E-A947-70E740481C1C}">
                           <a14:useLocalDpi xmlns:a14="http://schemas.microsoft.com/office/drawing/2010/main" val="0"/>
@@ -3888,10 +4764,10 @@
         </w:rPr>
         <w:lastRenderedPageBreak/>
         <w:drawing>
-          <wp:inline distT="0" distB="0" distL="0" distR="0" wp14:anchorId="6F6470AB" wp14:editId="7B434861">
+          <wp:inline distT="0" distB="0" distL="0" distR="0" wp14:anchorId="4715AC5E" wp14:editId="25825EF4">
             <wp:extent cx="5425440" cy="4502989"/>
             <wp:effectExtent l="0" t="0" r="3810" b="0"/>
-            <wp:docPr id="23" name="Picture 23"/>
+            <wp:docPr id="28" name="Picture 28"/>
             <wp:cNvGraphicFramePr>
               <a:graphicFrameLocks xmlns:a="http://schemas.openxmlformats.org/drawingml/2006/main" noChangeAspect="1"/>
             </wp:cNvGraphicFramePr>
@@ -3905,7 +4781,7 @@
                     </pic:cNvPicPr>
                   </pic:nvPicPr>
                   <pic:blipFill>
-                    <a:blip r:embed="rId21">
+                    <a:blip r:embed="rId29">
                       <a:extLst>
                         <a:ext uri="{28A0092B-C50C-407E-A947-70E740481C1C}">
                           <a14:useLocalDpi xmlns:a14="http://schemas.microsoft.com/office/drawing/2010/main" val="0"/>
@@ -4295,6 +5171,666 @@
     <w:p>
       <w:pPr>
         <w:pStyle w:val="TuNormal"/>
+        <w:numPr>
+          <w:ilvl w:val="2"/>
+          <w:numId w:val="17"/>
+        </w:numPr>
+      </w:pPr>
+      <w:r>
+        <w:t>Màn hình thêm chuyến xe</w:t>
+      </w:r>
+    </w:p>
+    <w:p>
+      <w:pPr>
+        <w:pStyle w:val="TuNormal"/>
+        <w:numPr>
+          <w:ilvl w:val="0"/>
+          <w:numId w:val="0"/>
+        </w:numPr>
+        <w:ind w:left="2016"/>
+      </w:pPr>
+    </w:p>
+    <w:p>
+      <w:pPr>
+        <w:pStyle w:val="TuNormal"/>
+        <w:numPr>
+          <w:ilvl w:val="0"/>
+          <w:numId w:val="0"/>
+        </w:numPr>
+        <w:ind w:left="540"/>
+      </w:pPr>
+      <w:r>
+        <w:rPr>
+          <w:noProof/>
+        </w:rPr>
+        <w:drawing>
+          <wp:inline distT="0" distB="0" distL="0" distR="0">
+            <wp:extent cx="5934075" cy="2209800"/>
+            <wp:effectExtent l="0" t="0" r="9525" b="0"/>
+            <wp:docPr id="1" name="Picture 1"/>
+            <wp:cNvGraphicFramePr>
+              <a:graphicFrameLocks xmlns:a="http://schemas.openxmlformats.org/drawingml/2006/main" noChangeAspect="1"/>
+            </wp:cNvGraphicFramePr>
+            <a:graphic xmlns:a="http://schemas.openxmlformats.org/drawingml/2006/main">
+              <a:graphicData uri="http://schemas.openxmlformats.org/drawingml/2006/picture">
+                <pic:pic xmlns:pic="http://schemas.openxmlformats.org/drawingml/2006/picture">
+                  <pic:nvPicPr>
+                    <pic:cNvPr id="0" name="Picture 1"/>
+                    <pic:cNvPicPr>
+                      <a:picLocks noChangeAspect="1" noChangeArrowheads="1"/>
+                    </pic:cNvPicPr>
+                  </pic:nvPicPr>
+                  <pic:blipFill>
+                    <a:blip r:embed="rId30">
+                      <a:extLst>
+                        <a:ext uri="{28A0092B-C50C-407E-A947-70E740481C1C}">
+                          <a14:useLocalDpi xmlns:a14="http://schemas.microsoft.com/office/drawing/2010/main" val="0"/>
+                        </a:ext>
+                      </a:extLst>
+                    </a:blip>
+                    <a:srcRect/>
+                    <a:stretch>
+                      <a:fillRect/>
+                    </a:stretch>
+                  </pic:blipFill>
+                  <pic:spPr bwMode="auto">
+                    <a:xfrm>
+                      <a:off x="0" y="0"/>
+                      <a:ext cx="5934075" cy="2209800"/>
+                    </a:xfrm>
+                    <a:prstGeom prst="rect">
+                      <a:avLst/>
+                    </a:prstGeom>
+                    <a:noFill/>
+                    <a:ln>
+                      <a:noFill/>
+                    </a:ln>
+                  </pic:spPr>
+                </pic:pic>
+              </a:graphicData>
+            </a:graphic>
+          </wp:inline>
+        </w:drawing>
+      </w:r>
+    </w:p>
+    <w:p>
+      <w:pPr>
+        <w:pStyle w:val="TuNormal"/>
+        <w:numPr>
+          <w:ilvl w:val="0"/>
+          <w:numId w:val="0"/>
+        </w:numPr>
+        <w:ind w:left="540"/>
+      </w:pPr>
+      <w:r>
+        <w:t>Diễn dãi</w:t>
+      </w:r>
+    </w:p>
+    <w:tbl>
+      <w:tblPr>
+        <w:tblStyle w:val="TableGrid"/>
+        <w:tblW w:w="8167" w:type="dxa"/>
+        <w:tblInd w:w="985" w:type="dxa"/>
+        <w:tblLook w:val="04A0" w:firstRow="1" w:lastRow="0" w:firstColumn="1" w:lastColumn="0" w:noHBand="0" w:noVBand="1"/>
+      </w:tblPr>
+      <w:tblGrid>
+        <w:gridCol w:w="763"/>
+        <w:gridCol w:w="1676"/>
+        <w:gridCol w:w="5728"/>
+      </w:tblGrid>
+      <w:tr>
+        <w:tc>
+          <w:tcPr>
+            <w:tcW w:w="763" w:type="dxa"/>
+          </w:tcPr>
+          <w:p>
+            <w:pPr>
+              <w:pStyle w:val="MyTable1"/>
+            </w:pPr>
+            <w:r>
+              <w:t>STT</w:t>
+            </w:r>
+          </w:p>
+        </w:tc>
+        <w:tc>
+          <w:tcPr>
+            <w:tcW w:w="1676" w:type="dxa"/>
+          </w:tcPr>
+          <w:p>
+            <w:pPr>
+              <w:pStyle w:val="MyTable1"/>
+            </w:pPr>
+            <w:r>
+              <w:t>Nhóm control</w:t>
+            </w:r>
+          </w:p>
+        </w:tc>
+        <w:tc>
+          <w:tcPr>
+            <w:tcW w:w="5728" w:type="dxa"/>
+          </w:tcPr>
+          <w:p>
+            <w:pPr>
+              <w:pStyle w:val="MyTable1"/>
+            </w:pPr>
+            <w:r>
+              <w:t>Mô tả</w:t>
+            </w:r>
+          </w:p>
+        </w:tc>
+      </w:tr>
+      <w:tr>
+        <w:tc>
+          <w:tcPr>
+            <w:tcW w:w="763" w:type="dxa"/>
+          </w:tcPr>
+          <w:p>
+            <w:pPr>
+              <w:pStyle w:val="MyTable1"/>
+            </w:pPr>
+            <w:r>
+              <w:t>1</w:t>
+            </w:r>
+          </w:p>
+        </w:tc>
+        <w:tc>
+          <w:tcPr>
+            <w:tcW w:w="1676" w:type="dxa"/>
+          </w:tcPr>
+          <w:p>
+            <w:pPr>
+              <w:pStyle w:val="MyTable1"/>
+            </w:pPr>
+            <w:r>
+              <w:t>1</w:t>
+            </w:r>
+          </w:p>
+        </w:tc>
+        <w:tc>
+          <w:tcPr>
+            <w:tcW w:w="5728" w:type="dxa"/>
+          </w:tcPr>
+          <w:p>
+            <w:pPr>
+              <w:pStyle w:val="MyTable1"/>
+            </w:pPr>
+            <w:r>
+              <w:t>Tiêu đề sửa chuyến xe</w:t>
+            </w:r>
+          </w:p>
+        </w:tc>
+      </w:tr>
+      <w:tr>
+        <w:tc>
+          <w:tcPr>
+            <w:tcW w:w="763" w:type="dxa"/>
+          </w:tcPr>
+          <w:p>
+            <w:pPr>
+              <w:pStyle w:val="MyTable1"/>
+            </w:pPr>
+            <w:r>
+              <w:t>2</w:t>
+            </w:r>
+          </w:p>
+        </w:tc>
+        <w:tc>
+          <w:tcPr>
+            <w:tcW w:w="1676" w:type="dxa"/>
+          </w:tcPr>
+          <w:p>
+            <w:pPr>
+              <w:pStyle w:val="MyTable1"/>
+            </w:pPr>
+            <w:r>
+              <w:t>2</w:t>
+            </w:r>
+          </w:p>
+        </w:tc>
+        <w:tc>
+          <w:tcPr>
+            <w:tcW w:w="5728" w:type="dxa"/>
+          </w:tcPr>
+          <w:p>
+            <w:pPr>
+              <w:pStyle w:val="MyTable1"/>
+            </w:pPr>
+            <w:r>
+              <w:t>Danh sách control thông tin chuyến xe cho việc thêm thông tin chuyến xe cần thiết.</w:t>
+            </w:r>
+          </w:p>
+        </w:tc>
+      </w:tr>
+      <w:tr>
+        <w:tc>
+          <w:tcPr>
+            <w:tcW w:w="763" w:type="dxa"/>
+          </w:tcPr>
+          <w:p>
+            <w:pPr>
+              <w:pStyle w:val="MyTable1"/>
+            </w:pPr>
+            <w:r>
+              <w:t>3</w:t>
+            </w:r>
+          </w:p>
+        </w:tc>
+        <w:tc>
+          <w:tcPr>
+            <w:tcW w:w="1676" w:type="dxa"/>
+          </w:tcPr>
+          <w:p>
+            <w:pPr>
+              <w:pStyle w:val="MyTable1"/>
+            </w:pPr>
+            <w:r>
+              <w:t>3</w:t>
+            </w:r>
+          </w:p>
+        </w:tc>
+        <w:tc>
+          <w:tcPr>
+            <w:tcW w:w="5728" w:type="dxa"/>
+          </w:tcPr>
+          <w:p>
+            <w:pPr>
+              <w:pStyle w:val="MyTable1"/>
+            </w:pPr>
+            <w:r>
+              <w:t>Control chọn ngày đi cho chuyến xe, nhấn vào hiện ra pop-up cho chọn ngày</w:t>
+            </w:r>
+          </w:p>
+        </w:tc>
+      </w:tr>
+      <w:tr>
+        <w:tc>
+          <w:tcPr>
+            <w:tcW w:w="763" w:type="dxa"/>
+          </w:tcPr>
+          <w:p>
+            <w:pPr>
+              <w:pStyle w:val="MyTable1"/>
+            </w:pPr>
+            <w:r>
+              <w:t>4</w:t>
+            </w:r>
+          </w:p>
+        </w:tc>
+        <w:tc>
+          <w:tcPr>
+            <w:tcW w:w="1676" w:type="dxa"/>
+          </w:tcPr>
+          <w:p>
+            <w:pPr>
+              <w:pStyle w:val="MyTable1"/>
+            </w:pPr>
+            <w:r>
+              <w:t>4</w:t>
+            </w:r>
+          </w:p>
+        </w:tc>
+        <w:tc>
+          <w:tcPr>
+            <w:tcW w:w="5728" w:type="dxa"/>
+          </w:tcPr>
+          <w:p>
+            <w:pPr>
+              <w:pStyle w:val="MyTable1"/>
+            </w:pPr>
+            <w:r>
+              <w:t>Control chọn thời gian đi cho chuyến xe, nhấn vào hiện ra pop-up cho chọn thời gian</w:t>
+            </w:r>
+          </w:p>
+        </w:tc>
+      </w:tr>
+      <w:tr>
+        <w:tc>
+          <w:tcPr>
+            <w:tcW w:w="763" w:type="dxa"/>
+          </w:tcPr>
+          <w:p>
+            <w:pPr>
+              <w:pStyle w:val="MyTable1"/>
+            </w:pPr>
+            <w:r>
+              <w:t>5</w:t>
+            </w:r>
+          </w:p>
+        </w:tc>
+        <w:tc>
+          <w:tcPr>
+            <w:tcW w:w="1676" w:type="dxa"/>
+          </w:tcPr>
+          <w:p>
+            <w:pPr>
+              <w:pStyle w:val="MyTable1"/>
+            </w:pPr>
+            <w:r>
+              <w:t>5</w:t>
+            </w:r>
+          </w:p>
+        </w:tc>
+        <w:tc>
+          <w:tcPr>
+            <w:tcW w:w="5728" w:type="dxa"/>
+          </w:tcPr>
+          <w:p>
+            <w:pPr>
+              <w:pStyle w:val="MyTable1"/>
+            </w:pPr>
+            <w:r>
+              <w:t>Tìm mã tuyến xe. Nhấn vào hiện danh sách xe bên phải</w:t>
+            </w:r>
+          </w:p>
+        </w:tc>
+      </w:tr>
+      <w:tr>
+        <w:tc>
+          <w:tcPr>
+            <w:tcW w:w="763" w:type="dxa"/>
+          </w:tcPr>
+          <w:p>
+            <w:pPr>
+              <w:pStyle w:val="MyTable1"/>
+            </w:pPr>
+            <w:r>
+              <w:t>6</w:t>
+            </w:r>
+          </w:p>
+        </w:tc>
+        <w:tc>
+          <w:tcPr>
+            <w:tcW w:w="1676" w:type="dxa"/>
+          </w:tcPr>
+          <w:p>
+            <w:pPr>
+              <w:pStyle w:val="MyTable1"/>
+            </w:pPr>
+            <w:r>
+              <w:t>6</w:t>
+            </w:r>
+          </w:p>
+        </w:tc>
+        <w:tc>
+          <w:tcPr>
+            <w:tcW w:w="5728" w:type="dxa"/>
+          </w:tcPr>
+          <w:p>
+            <w:pPr>
+              <w:pStyle w:val="MyTable1"/>
+            </w:pPr>
+            <w:r>
+              <w:t>Tìm mã xe. Nhấn vào hiện danh sách tuyến xe bên phải</w:t>
+            </w:r>
+          </w:p>
+        </w:tc>
+      </w:tr>
+      <w:tr>
+        <w:tc>
+          <w:tcPr>
+            <w:tcW w:w="763" w:type="dxa"/>
+          </w:tcPr>
+          <w:p>
+            <w:pPr>
+              <w:pStyle w:val="MyTable1"/>
+            </w:pPr>
+            <w:r>
+              <w:t>7</w:t>
+            </w:r>
+          </w:p>
+        </w:tc>
+        <w:tc>
+          <w:tcPr>
+            <w:tcW w:w="1676" w:type="dxa"/>
+          </w:tcPr>
+          <w:p>
+            <w:pPr>
+              <w:pStyle w:val="MyTable1"/>
+            </w:pPr>
+            <w:r>
+              <w:t>7</w:t>
+            </w:r>
+          </w:p>
+        </w:tc>
+        <w:tc>
+          <w:tcPr>
+            <w:tcW w:w="5728" w:type="dxa"/>
+          </w:tcPr>
+          <w:p>
+            <w:pPr>
+              <w:pStyle w:val="MyTable1"/>
+            </w:pPr>
+            <w:r>
+              <w:t>Tìm mã tài xế. Nhấn vào hiệ</w:t>
+            </w:r>
+            <w:r>
+              <w:t xml:space="preserve">n danh sách tài xế </w:t>
+            </w:r>
+            <w:r>
+              <w:t>bên phải</w:t>
+            </w:r>
+          </w:p>
+        </w:tc>
+      </w:tr>
+      <w:tr>
+        <w:tc>
+          <w:tcPr>
+            <w:tcW w:w="763" w:type="dxa"/>
+          </w:tcPr>
+          <w:p>
+            <w:pPr>
+              <w:pStyle w:val="MyTable1"/>
+            </w:pPr>
+            <w:r>
+              <w:t>8</w:t>
+            </w:r>
+          </w:p>
+        </w:tc>
+        <w:tc>
+          <w:tcPr>
+            <w:tcW w:w="1676" w:type="dxa"/>
+          </w:tcPr>
+          <w:p>
+            <w:pPr>
+              <w:pStyle w:val="MyTable1"/>
+            </w:pPr>
+            <w:r>
+              <w:t>8</w:t>
+            </w:r>
+          </w:p>
+        </w:tc>
+        <w:tc>
+          <w:tcPr>
+            <w:tcW w:w="5728" w:type="dxa"/>
+          </w:tcPr>
+          <w:p>
+            <w:pPr>
+              <w:pStyle w:val="MyTable1"/>
+            </w:pPr>
+            <w:r>
+              <w:t>Xác nhận thêm chuyến xe.</w:t>
+            </w:r>
+          </w:p>
+        </w:tc>
+      </w:tr>
+      <w:tr>
+        <w:tc>
+          <w:tcPr>
+            <w:tcW w:w="763" w:type="dxa"/>
+          </w:tcPr>
+          <w:p>
+            <w:pPr>
+              <w:pStyle w:val="MyTable1"/>
+            </w:pPr>
+            <w:r>
+              <w:t>9</w:t>
+            </w:r>
+          </w:p>
+        </w:tc>
+        <w:tc>
+          <w:tcPr>
+            <w:tcW w:w="1676" w:type="dxa"/>
+          </w:tcPr>
+          <w:p>
+            <w:pPr>
+              <w:pStyle w:val="MyTable1"/>
+            </w:pPr>
+            <w:r>
+              <w:t>9</w:t>
+            </w:r>
+          </w:p>
+        </w:tc>
+        <w:tc>
+          <w:tcPr>
+            <w:tcW w:w="5728" w:type="dxa"/>
+          </w:tcPr>
+          <w:p>
+            <w:pPr>
+              <w:pStyle w:val="MyTable1"/>
+            </w:pPr>
+            <w:r>
+              <w:t>Hủy bỏ thao tác thêm chuyến xe</w:t>
+            </w:r>
+          </w:p>
+        </w:tc>
+      </w:tr>
+      <w:tr>
+        <w:tc>
+          <w:tcPr>
+            <w:tcW w:w="763" w:type="dxa"/>
+          </w:tcPr>
+          <w:p>
+            <w:pPr>
+              <w:pStyle w:val="MyTable1"/>
+            </w:pPr>
+            <w:r>
+              <w:lastRenderedPageBreak/>
+              <w:t>10</w:t>
+            </w:r>
+          </w:p>
+        </w:tc>
+        <w:tc>
+          <w:tcPr>
+            <w:tcW w:w="1676" w:type="dxa"/>
+          </w:tcPr>
+          <w:p>
+            <w:pPr>
+              <w:pStyle w:val="MyTable1"/>
+            </w:pPr>
+            <w:r>
+              <w:t>10</w:t>
+            </w:r>
+          </w:p>
+        </w:tc>
+        <w:tc>
+          <w:tcPr>
+            <w:tcW w:w="5728" w:type="dxa"/>
+          </w:tcPr>
+          <w:p>
+            <w:pPr>
+              <w:pStyle w:val="MyTable1"/>
+            </w:pPr>
+            <w:r>
+              <w:t>Danh sách control tìm kiếm thông tin, bao gồm tìm theo nhiều tiêu chí: mã, ngày, thời gian, tuyến, xe, tài xế</w:t>
+            </w:r>
+          </w:p>
+        </w:tc>
+      </w:tr>
+      <w:tr>
+        <w:tc>
+          <w:tcPr>
+            <w:tcW w:w="763" w:type="dxa"/>
+          </w:tcPr>
+          <w:p>
+            <w:pPr>
+              <w:pStyle w:val="MyTable1"/>
+            </w:pPr>
+            <w:r>
+              <w:t>11</w:t>
+            </w:r>
+          </w:p>
+        </w:tc>
+        <w:tc>
+          <w:tcPr>
+            <w:tcW w:w="1676" w:type="dxa"/>
+          </w:tcPr>
+          <w:p>
+            <w:pPr>
+              <w:pStyle w:val="MyTable1"/>
+            </w:pPr>
+            <w:r>
+              <w:t>11</w:t>
+            </w:r>
+          </w:p>
+        </w:tc>
+        <w:tc>
+          <w:tcPr>
+            <w:tcW w:w="5728" w:type="dxa"/>
+          </w:tcPr>
+          <w:p>
+            <w:pPr>
+              <w:pStyle w:val="MyTable1"/>
+            </w:pPr>
+            <w:r>
+              <w:t>Danh sách các khách hàng biểu diễn dưới dạng lưới (grid) với dòng, cột và thanh trượt.</w:t>
+            </w:r>
+          </w:p>
+        </w:tc>
+      </w:tr>
+      <w:tr>
+        <w:tc>
+          <w:tcPr>
+            <w:tcW w:w="763" w:type="dxa"/>
+          </w:tcPr>
+          <w:p>
+            <w:pPr>
+              <w:pStyle w:val="MyTable1"/>
+            </w:pPr>
+            <w:r>
+              <w:t>12</w:t>
+            </w:r>
+          </w:p>
+        </w:tc>
+        <w:tc>
+          <w:tcPr>
+            <w:tcW w:w="1676" w:type="dxa"/>
+          </w:tcPr>
+          <w:p>
+            <w:pPr>
+              <w:pStyle w:val="MyTable1"/>
+            </w:pPr>
+            <w:r>
+              <w:t>12</w:t>
+            </w:r>
+          </w:p>
+        </w:tc>
+        <w:tc>
+          <w:tcPr>
+            <w:tcW w:w="5728" w:type="dxa"/>
+          </w:tcPr>
+          <w:p>
+            <w:pPr>
+              <w:pStyle w:val="MyTable1"/>
+            </w:pPr>
+            <w:r>
+              <w:t>Phân trang để xử lý tình huống nhiều dữ liệu hiển thị trên cùng một trang.</w:t>
+            </w:r>
+          </w:p>
+        </w:tc>
+      </w:tr>
+    </w:tbl>
+    <w:p>
+      <w:pPr>
+        <w:pStyle w:val="TuNormal"/>
+        <w:numPr>
+          <w:ilvl w:val="0"/>
+          <w:numId w:val="0"/>
+        </w:numPr>
+      </w:pPr>
+    </w:p>
+    <w:p>
+      <w:pPr>
+        <w:pStyle w:val="TuNormal"/>
       </w:pPr>
       <w:r>
         <w:t>Thanh toán</w:t>
@@ -4349,7 +5885,7 @@
           <w:noProof/>
         </w:rPr>
         <w:drawing>
-          <wp:inline distT="0" distB="0" distL="0" distR="0" wp14:anchorId="22C64709" wp14:editId="2B9FFBA3">
+          <wp:inline distT="0" distB="0" distL="0" distR="0" wp14:anchorId="15817116" wp14:editId="21DC268C">
             <wp:extent cx="5943600" cy="4424680"/>
             <wp:effectExtent l="0" t="0" r="0" b="0"/>
             <wp:docPr id="2" name="Picture 2"/>
@@ -4364,7 +5900,7 @@
                     <pic:cNvPicPr/>
                   </pic:nvPicPr>
                   <pic:blipFill>
-                    <a:blip r:embed="rId22">
+                    <a:blip r:embed="rId31">
                       <a:extLst>
                         <a:ext uri="{28A0092B-C50C-407E-A947-70E740481C1C}">
                           <a14:useLocalDpi xmlns:a14="http://schemas.microsoft.com/office/drawing/2010/main" val="0"/>
@@ -4445,6 +5981,7 @@
                 <w:sz w:val="26"/>
                 <w:szCs w:val="26"/>
               </w:rPr>
+              <w:lastRenderedPageBreak/>
               <w:t>STT</w:t>
             </w:r>
           </w:p>
@@ -4726,9 +6263,8 @@
           <w:sz w:val="28"/>
           <w:szCs w:val="28"/>
         </w:rPr>
-        <w:lastRenderedPageBreak/>
         <w:drawing>
-          <wp:inline distT="0" distB="0" distL="0" distR="0" wp14:anchorId="33856E1D" wp14:editId="20DE1678">
+          <wp:inline distT="0" distB="0" distL="0" distR="0" wp14:anchorId="15BF7C43" wp14:editId="6E0EE10A">
             <wp:extent cx="5943600" cy="4529455"/>
             <wp:effectExtent l="0" t="0" r="0" b="4445"/>
             <wp:docPr id="4" name="Picture 4"/>
@@ -4743,7 +6279,7 @@
                     <pic:cNvPicPr/>
                   </pic:nvPicPr>
                   <pic:blipFill>
-                    <a:blip r:embed="rId23">
+                    <a:blip r:embed="rId32">
                       <a:extLst>
                         <a:ext uri="{28A0092B-C50C-407E-A947-70E740481C1C}">
                           <a14:useLocalDpi xmlns:a14="http://schemas.microsoft.com/office/drawing/2010/main" val="0"/>
@@ -5138,7 +6674,7 @@
         </w:rPr>
         <w:lastRenderedPageBreak/>
         <w:drawing>
-          <wp:inline distT="0" distB="0" distL="0" distR="0" wp14:anchorId="0310BB76" wp14:editId="33F44462">
+          <wp:inline distT="0" distB="0" distL="0" distR="0" wp14:anchorId="4BDC4082" wp14:editId="5BA38913">
             <wp:extent cx="5943600" cy="4501515"/>
             <wp:effectExtent l="0" t="0" r="0" b="0"/>
             <wp:docPr id="14" name="Picture 14"/>
@@ -5153,7 +6689,7 @@
                     <pic:cNvPicPr/>
                   </pic:nvPicPr>
                   <pic:blipFill>
-                    <a:blip r:embed="rId24">
+                    <a:blip r:embed="rId33">
                       <a:extLst>
                         <a:ext uri="{28A0092B-C50C-407E-A947-70E740481C1C}">
                           <a14:useLocalDpi xmlns:a14="http://schemas.microsoft.com/office/drawing/2010/main" val="0"/>
@@ -5578,22 +7114,12 @@
     </w:p>
     <w:p>
       <w:pPr>
-        <w:pStyle w:val="TuNormal"/>
+        <w:pStyle w:val="TuStyle-Title1"/>
         <w:numPr>
           <w:ilvl w:val="0"/>
           <w:numId w:val="0"/>
         </w:numPr>
-        <w:ind w:left="2016"/>
-      </w:pPr>
-    </w:p>
-    <w:p>
-      <w:pPr>
-        <w:pStyle w:val="TuNormal"/>
-        <w:numPr>
-          <w:ilvl w:val="0"/>
-          <w:numId w:val="0"/>
-        </w:numPr>
-        <w:ind w:left="2016"/>
+        <w:ind w:left="576"/>
       </w:pPr>
     </w:p>
     <w:p>
@@ -5608,6 +7134,36 @@
       </w:r>
       <w:r>
         <w:t xml:space="preserve"> chức năng</w:t>
+      </w:r>
+    </w:p>
+    <w:p>
+      <w:pPr>
+        <w:pStyle w:val="TuStyle-Title1"/>
+        <w:numPr>
+          <w:ilvl w:val="0"/>
+          <w:numId w:val="0"/>
+        </w:numPr>
+        <w:ind w:left="576"/>
+      </w:pPr>
+    </w:p>
+    <w:p>
+      <w:pPr>
+        <w:pStyle w:val="TuNormal"/>
+      </w:pPr>
+      <w:r>
+        <w:t>Khách hàng</w:t>
+      </w:r>
+    </w:p>
+    <w:p>
+      <w:pPr>
+        <w:pStyle w:val="TuNormal"/>
+        <w:numPr>
+          <w:ilvl w:val="2"/>
+          <w:numId w:val="17"/>
+        </w:numPr>
+      </w:pPr>
+      <w:r>
+        <w:t>Thêm khách hàng</w:t>
       </w:r>
     </w:p>
     <w:tbl>
@@ -5633,6 +7189,7 @@
               <w:pStyle w:val="MyTable"/>
             </w:pPr>
             <w:r>
+              <w:lastRenderedPageBreak/>
               <w:t>Mã số</w:t>
             </w:r>
           </w:p>
@@ -5668,7 +7225,6 @@
               <w:pStyle w:val="MyTable"/>
             </w:pPr>
             <w:r>
-              <w:lastRenderedPageBreak/>
               <w:t>Tham chiếu</w:t>
             </w:r>
           </w:p>
@@ -5690,8 +7246,6 @@
               </w:rPr>
               <w:t>[FRA][UCCN][ 1.2.1.3]</w:t>
             </w:r>
-            <w:bookmarkStart w:id="0" w:name="_GoBack"/>
-            <w:bookmarkEnd w:id="0"/>
           </w:p>
         </w:tc>
       </w:tr>
@@ -5719,10 +7273,7 @@
               <w:pStyle w:val="MyTable"/>
             </w:pPr>
             <w:r>
-              <w:t xml:space="preserve">Thêm </w:t>
-            </w:r>
-            <w:r>
-              <w:t>khách hàng</w:t>
+              <w:t>Thêm khách hàng</w:t>
             </w:r>
           </w:p>
         </w:tc>
@@ -5751,13 +7302,7 @@
               <w:pStyle w:val="MyTable"/>
             </w:pPr>
             <w:r>
-              <w:t>Chức năng thêm thông tin khách hàng</w:t>
-            </w:r>
-            <w:r>
-              <w:t xml:space="preserve"> </w:t>
-            </w:r>
-            <w:r>
-              <w:t>mới , mô hình thể hiện tương tác với các thành phần khác trong hệ thống.</w:t>
+              <w:t>Chức năng thêm thông tin khách hàng mới , mô hình thể hiện tương tác với các thành phần khác trong hệ thống.</w:t>
             </w:r>
           </w:p>
         </w:tc>
@@ -5791,10 +7336,10 @@
                 <w:noProof/>
               </w:rPr>
               <w:drawing>
-                <wp:inline distT="0" distB="0" distL="0" distR="0">
-                  <wp:extent cx="5270500" cy="3623310"/>
-                  <wp:effectExtent l="0" t="0" r="6350" b="0"/>
-                  <wp:docPr id="21" name="Picture 21"/>
+                <wp:inline distT="0" distB="0" distL="0" distR="0" wp14:anchorId="2977CA29" wp14:editId="73936141">
+                  <wp:extent cx="5270500" cy="3632200"/>
+                  <wp:effectExtent l="0" t="0" r="6350" b="6350"/>
+                  <wp:docPr id="5" name="Picture 5"/>
                   <wp:cNvGraphicFramePr>
                     <a:graphicFrameLocks xmlns:a="http://schemas.openxmlformats.org/drawingml/2006/main" noChangeAspect="1"/>
                   </wp:cNvGraphicFramePr>
@@ -5802,13 +7347,13 @@
                     <a:graphicData uri="http://schemas.openxmlformats.org/drawingml/2006/picture">
                       <pic:pic xmlns:pic="http://schemas.openxmlformats.org/drawingml/2006/picture">
                         <pic:nvPicPr>
-                          <pic:cNvPr id="0" name="Picture 13"/>
+                          <pic:cNvPr id="0" name="Picture 2"/>
                           <pic:cNvPicPr>
                             <a:picLocks noChangeAspect="1" noChangeArrowheads="1"/>
                           </pic:cNvPicPr>
                         </pic:nvPicPr>
                         <pic:blipFill>
-                          <a:blip r:embed="rId25">
+                          <a:blip r:embed="rId34">
                             <a:extLst>
                               <a:ext uri="{28A0092B-C50C-407E-A947-70E740481C1C}">
                                 <a14:useLocalDpi xmlns:a14="http://schemas.microsoft.com/office/drawing/2010/main" val="0"/>
@@ -5823,7 +7368,7 @@
                         <pic:spPr bwMode="auto">
                           <a:xfrm>
                             <a:off x="0" y="0"/>
-                            <a:ext cx="5270500" cy="3623310"/>
+                            <a:ext cx="5270500" cy="3632200"/>
                           </a:xfrm>
                           <a:prstGeom prst="rect">
                             <a:avLst/>
@@ -5845,13 +7390,25 @@
     </w:tbl>
     <w:p>
       <w:pPr>
-        <w:pStyle w:val="TuStyle-Title1"/>
+        <w:pStyle w:val="TuNormal"/>
         <w:numPr>
           <w:ilvl w:val="0"/>
           <w:numId w:val="0"/>
         </w:numPr>
-        <w:ind w:left="576"/>
-      </w:pPr>
+        <w:ind w:left="1296" w:hanging="576"/>
+      </w:pPr>
+    </w:p>
+    <w:p>
+      <w:pPr>
+        <w:pStyle w:val="TuNormal"/>
+        <w:numPr>
+          <w:ilvl w:val="2"/>
+          <w:numId w:val="17"/>
+        </w:numPr>
+      </w:pPr>
+      <w:r>
+        <w:t>Cập nhật khách hàng</w:t>
+      </w:r>
     </w:p>
     <w:tbl>
       <w:tblPr>
@@ -5895,13 +7452,13 @@
               <w:rPr>
                 <w:b/>
               </w:rPr>
-              <w:t>SQP0</w:t>
+              <w:t>SQP</w:t>
             </w:r>
             <w:r>
               <w:rPr>
                 <w:b/>
               </w:rPr>
-              <w:t>2</w:t>
+              <w:t>02</w:t>
             </w:r>
           </w:p>
         </w:tc>
@@ -5936,7 +7493,7 @@
               <w:rPr>
                 <w:b/>
               </w:rPr>
-              <w:t>[FRA][UCCN][ 1.2.1.6]</w:t>
+              <w:t>[FRA][UCCN][ 1.2.1.3]</w:t>
             </w:r>
           </w:p>
         </w:tc>
@@ -5965,10 +7522,10 @@
               <w:pStyle w:val="MyTable"/>
             </w:pPr>
             <w:r>
-              <w:t xml:space="preserve">Thêm </w:t>
-            </w:r>
-            <w:r>
-              <w:t>chuyến xe</w:t>
+              <w:t>Cập nhật</w:t>
+            </w:r>
+            <w:r>
+              <w:t xml:space="preserve"> khách hàng</w:t>
             </w:r>
           </w:p>
         </w:tc>
@@ -5984,6 +7541,7 @@
               <w:pStyle w:val="MyTable"/>
             </w:pPr>
             <w:r>
+              <w:lastRenderedPageBreak/>
               <w:t>Mô tả</w:t>
             </w:r>
           </w:p>
@@ -5997,7 +7555,13 @@
               <w:pStyle w:val="MyTable"/>
             </w:pPr>
             <w:r>
-              <w:t>Chức năng thêm thông tin chuyến xe mới , mô hình thể hiện tương tác với các thành phần khác trong hệ thống.</w:t>
+              <w:t xml:space="preserve">Chức năng </w:t>
+            </w:r>
+            <w:r>
+              <w:t>sửa</w:t>
+            </w:r>
+            <w:r>
+              <w:t xml:space="preserve"> thông tin khách hàng, mô hình thể hiện tương tác với các thành phần khác trong hệ thống.</w:t>
             </w:r>
           </w:p>
         </w:tc>
@@ -6013,7 +7577,6 @@
               <w:pStyle w:val="MyTable"/>
             </w:pPr>
             <w:r>
-              <w:lastRenderedPageBreak/>
               <w:t>Luồng xử lý</w:t>
             </w:r>
           </w:p>
@@ -6033,9 +7596,9 @@
               </w:rPr>
               <w:drawing>
                 <wp:inline distT="0" distB="0" distL="0" distR="0">
-                  <wp:extent cx="5270500" cy="3640455"/>
-                  <wp:effectExtent l="0" t="0" r="6350" b="0"/>
-                  <wp:docPr id="25" name="Picture 25"/>
+                  <wp:extent cx="5267325" cy="3505200"/>
+                  <wp:effectExtent l="0" t="0" r="9525" b="0"/>
+                  <wp:docPr id="35" name="Picture 35"/>
                   <wp:cNvGraphicFramePr>
                     <a:graphicFrameLocks xmlns:a="http://schemas.openxmlformats.org/drawingml/2006/main" noChangeAspect="1"/>
                   </wp:cNvGraphicFramePr>
@@ -6043,13 +7606,13 @@
                     <a:graphicData uri="http://schemas.openxmlformats.org/drawingml/2006/picture">
                       <pic:pic xmlns:pic="http://schemas.openxmlformats.org/drawingml/2006/picture">
                         <pic:nvPicPr>
-                          <pic:cNvPr id="0" name="Picture 14"/>
+                          <pic:cNvPr id="0" name="Picture 4"/>
                           <pic:cNvPicPr>
                             <a:picLocks noChangeAspect="1" noChangeArrowheads="1"/>
                           </pic:cNvPicPr>
                         </pic:nvPicPr>
                         <pic:blipFill>
-                          <a:blip r:embed="rId26">
+                          <a:blip r:embed="rId35">
                             <a:extLst>
                               <a:ext uri="{28A0092B-C50C-407E-A947-70E740481C1C}">
                                 <a14:useLocalDpi xmlns:a14="http://schemas.microsoft.com/office/drawing/2010/main" val="0"/>
@@ -6064,7 +7627,7 @@
                         <pic:spPr bwMode="auto">
                           <a:xfrm>
                             <a:off x="0" y="0"/>
-                            <a:ext cx="5270500" cy="3640455"/>
+                            <a:ext cx="5267325" cy="3505200"/>
                           </a:xfrm>
                           <a:prstGeom prst="rect">
                             <a:avLst/>
@@ -6086,13 +7649,32 @@
     </w:tbl>
     <w:p>
       <w:pPr>
-        <w:pStyle w:val="TuStyle-Title1"/>
+        <w:pStyle w:val="TuNormal"/>
         <w:numPr>
           <w:ilvl w:val="0"/>
           <w:numId w:val="0"/>
         </w:numPr>
-        <w:ind w:left="576"/>
-      </w:pPr>
+      </w:pPr>
+    </w:p>
+    <w:p>
+      <w:pPr>
+        <w:pStyle w:val="TuNormal"/>
+      </w:pPr>
+      <w:r>
+        <w:t>Chuyến xe</w:t>
+      </w:r>
+    </w:p>
+    <w:p>
+      <w:pPr>
+        <w:pStyle w:val="TuNormal"/>
+        <w:numPr>
+          <w:ilvl w:val="2"/>
+          <w:numId w:val="17"/>
+        </w:numPr>
+      </w:pPr>
+      <w:r>
+        <w:t>Thêm chuyến xe</w:t>
+      </w:r>
     </w:p>
     <w:tbl>
       <w:tblPr>
@@ -6177,7 +7759,7 @@
               <w:rPr>
                 <w:b/>
               </w:rPr>
-              <w:t>[FRA][UCCN][ 1.2.1.3]</w:t>
+              <w:t>[FRA][UCCN][ 1.2.1.6]</w:t>
             </w:r>
           </w:p>
         </w:tc>
@@ -6206,7 +7788,7 @@
               <w:pStyle w:val="MyTable"/>
             </w:pPr>
             <w:r>
-              <w:t>Đăng ký tài khoản</w:t>
+              <w:t>Thêm chuyến xe</w:t>
             </w:r>
           </w:p>
         </w:tc>
@@ -6235,13 +7817,7 @@
               <w:pStyle w:val="MyTable"/>
             </w:pPr>
             <w:r>
-              <w:t xml:space="preserve">Chức năng </w:t>
-            </w:r>
-            <w:r>
-              <w:t>đăng ký tài khoản mới cho khách hàng</w:t>
-            </w:r>
-            <w:r>
-              <w:t xml:space="preserve"> , mô hình thể hiện tương tác với các thành phần khác trong hệ thống.</w:t>
+              <w:t>Chức năng thêm thông tin chuyến xe mới , mô hình thể hiện tương tác với các thành phần khác trong hệ thống.</w:t>
             </w:r>
           </w:p>
         </w:tc>
@@ -6276,10 +7852,10 @@
                 <w:noProof/>
               </w:rPr>
               <w:drawing>
-                <wp:inline distT="0" distB="0" distL="0" distR="0">
-                  <wp:extent cx="5270500" cy="3243580"/>
-                  <wp:effectExtent l="0" t="0" r="6350" b="0"/>
-                  <wp:docPr id="27" name="Picture 27"/>
+                <wp:inline distT="0" distB="0" distL="0" distR="0" wp14:anchorId="20885593" wp14:editId="2947BD5F">
+                  <wp:extent cx="5267325" cy="3629025"/>
+                  <wp:effectExtent l="0" t="0" r="9525" b="9525"/>
+                  <wp:docPr id="6" name="Picture 6"/>
                   <wp:cNvGraphicFramePr>
                     <a:graphicFrameLocks xmlns:a="http://schemas.openxmlformats.org/drawingml/2006/main" noChangeAspect="1"/>
                   </wp:cNvGraphicFramePr>
@@ -6287,13 +7863,13 @@
                     <a:graphicData uri="http://schemas.openxmlformats.org/drawingml/2006/picture">
                       <pic:pic xmlns:pic="http://schemas.openxmlformats.org/drawingml/2006/picture">
                         <pic:nvPicPr>
-                          <pic:cNvPr id="0" name="Picture 15"/>
+                          <pic:cNvPr id="0" name="Picture 3"/>
                           <pic:cNvPicPr>
                             <a:picLocks noChangeAspect="1" noChangeArrowheads="1"/>
                           </pic:cNvPicPr>
                         </pic:nvPicPr>
                         <pic:blipFill>
-                          <a:blip r:embed="rId27">
+                          <a:blip r:embed="rId36">
                             <a:extLst>
                               <a:ext uri="{28A0092B-C50C-407E-A947-70E740481C1C}">
                                 <a14:useLocalDpi xmlns:a14="http://schemas.microsoft.com/office/drawing/2010/main" val="0"/>
@@ -6308,7 +7884,7 @@
                         <pic:spPr bwMode="auto">
                           <a:xfrm>
                             <a:off x="0" y="0"/>
-                            <a:ext cx="5270500" cy="3243580"/>
+                            <a:ext cx="5267325" cy="3629025"/>
                           </a:xfrm>
                           <a:prstGeom prst="rect">
                             <a:avLst/>
@@ -6337,6 +7913,18 @@
         </w:numPr>
       </w:pPr>
     </w:p>
+    <w:p>
+      <w:pPr>
+        <w:pStyle w:val="TuNormal"/>
+        <w:numPr>
+          <w:ilvl w:val="2"/>
+          <w:numId w:val="17"/>
+        </w:numPr>
+      </w:pPr>
+      <w:r>
+        <w:t>Cập nhật chuyến xe</w:t>
+      </w:r>
+    </w:p>
     <w:tbl>
       <w:tblPr>
         <w:tblStyle w:val="TableGrid"/>
@@ -6357,6 +7945,507 @@
           </w:tcPr>
           <w:p>
             <w:pPr>
+              <w:pStyle w:val="MyTable"/>
+            </w:pPr>
+            <w:r>
+              <w:t>Mã số</w:t>
+            </w:r>
+          </w:p>
+        </w:tc>
+        <w:tc>
+          <w:tcPr>
+            <w:tcW w:w="8517" w:type="dxa"/>
+          </w:tcPr>
+          <w:p>
+            <w:pPr>
+              <w:pStyle w:val="MyTable"/>
+              <w:rPr>
+                <w:b/>
+              </w:rPr>
+            </w:pPr>
+            <w:r>
+              <w:rPr>
+                <w:b/>
+              </w:rPr>
+              <w:t>SQP0</w:t>
+            </w:r>
+            <w:r>
+              <w:rPr>
+                <w:b/>
+              </w:rPr>
+              <w:t>4</w:t>
+            </w:r>
+          </w:p>
+        </w:tc>
+      </w:tr>
+      <w:tr>
+        <w:tc>
+          <w:tcPr>
+            <w:tcW w:w="843" w:type="dxa"/>
+            <w:shd w:val="clear" w:color="auto" w:fill="BFBFBF" w:themeFill="background1" w:themeFillShade="BF"/>
+          </w:tcPr>
+          <w:p>
+            <w:pPr>
+              <w:pStyle w:val="MyTable"/>
+            </w:pPr>
+            <w:r>
+              <w:t>Tham chiếu</w:t>
+            </w:r>
+          </w:p>
+        </w:tc>
+        <w:tc>
+          <w:tcPr>
+            <w:tcW w:w="8517" w:type="dxa"/>
+          </w:tcPr>
+          <w:p>
+            <w:pPr>
+              <w:pStyle w:val="MyTable"/>
+              <w:rPr>
+                <w:b/>
+              </w:rPr>
+            </w:pPr>
+            <w:r>
+              <w:rPr>
+                <w:b/>
+              </w:rPr>
+              <w:t>[FRA][UCCN][ 1.2.1.6]</w:t>
+            </w:r>
+          </w:p>
+        </w:tc>
+      </w:tr>
+      <w:tr>
+        <w:tc>
+          <w:tcPr>
+            <w:tcW w:w="843" w:type="dxa"/>
+            <w:shd w:val="clear" w:color="auto" w:fill="BFBFBF" w:themeFill="background1" w:themeFillShade="BF"/>
+          </w:tcPr>
+          <w:p>
+            <w:pPr>
+              <w:pStyle w:val="MyTable"/>
+            </w:pPr>
+            <w:r>
+              <w:t>Tên chức năng</w:t>
+            </w:r>
+          </w:p>
+        </w:tc>
+        <w:tc>
+          <w:tcPr>
+            <w:tcW w:w="8517" w:type="dxa"/>
+          </w:tcPr>
+          <w:p>
+            <w:pPr>
+              <w:pStyle w:val="MyTable"/>
+            </w:pPr>
+            <w:r>
+              <w:t>Cập nhật</w:t>
+            </w:r>
+            <w:r>
+              <w:t xml:space="preserve"> chuyến xe</w:t>
+            </w:r>
+          </w:p>
+        </w:tc>
+      </w:tr>
+      <w:tr>
+        <w:tc>
+          <w:tcPr>
+            <w:tcW w:w="843" w:type="dxa"/>
+            <w:shd w:val="clear" w:color="auto" w:fill="BFBFBF" w:themeFill="background1" w:themeFillShade="BF"/>
+          </w:tcPr>
+          <w:p>
+            <w:pPr>
+              <w:pStyle w:val="MyTable"/>
+            </w:pPr>
+            <w:r>
+              <w:t>Mô tả</w:t>
+            </w:r>
+          </w:p>
+        </w:tc>
+        <w:tc>
+          <w:tcPr>
+            <w:tcW w:w="8517" w:type="dxa"/>
+          </w:tcPr>
+          <w:p>
+            <w:pPr>
+              <w:pStyle w:val="MyTable"/>
+            </w:pPr>
+            <w:r>
+              <w:t xml:space="preserve">Chức năng </w:t>
+            </w:r>
+            <w:r>
+              <w:t>sửa</w:t>
+            </w:r>
+            <w:r>
+              <w:t xml:space="preserve"> thông tin chuyến xe, mô hình thể hiện tương tác với các thành phần khác trong hệ thống.</w:t>
+            </w:r>
+          </w:p>
+        </w:tc>
+      </w:tr>
+      <w:tr>
+        <w:tc>
+          <w:tcPr>
+            <w:tcW w:w="843" w:type="dxa"/>
+            <w:shd w:val="clear" w:color="auto" w:fill="BFBFBF" w:themeFill="background1" w:themeFillShade="BF"/>
+          </w:tcPr>
+          <w:p>
+            <w:pPr>
+              <w:pStyle w:val="MyTable"/>
+            </w:pPr>
+            <w:r>
+              <w:lastRenderedPageBreak/>
+              <w:t>Luồng xử lý</w:t>
+            </w:r>
+          </w:p>
+        </w:tc>
+        <w:tc>
+          <w:tcPr>
+            <w:tcW w:w="8517" w:type="dxa"/>
+          </w:tcPr>
+          <w:p>
+            <w:pPr>
+              <w:pStyle w:val="MyTable"/>
+              <w:ind w:right="411"/>
+            </w:pPr>
+            <w:r>
+              <w:rPr>
+                <w:noProof/>
+              </w:rPr>
+              <w:drawing>
+                <wp:inline distT="0" distB="0" distL="0" distR="0">
+                  <wp:extent cx="5267325" cy="3505200"/>
+                  <wp:effectExtent l="0" t="0" r="9525" b="0"/>
+                  <wp:docPr id="48" name="Picture 48"/>
+                  <wp:cNvGraphicFramePr>
+                    <a:graphicFrameLocks xmlns:a="http://schemas.openxmlformats.org/drawingml/2006/main" noChangeAspect="1"/>
+                  </wp:cNvGraphicFramePr>
+                  <a:graphic xmlns:a="http://schemas.openxmlformats.org/drawingml/2006/main">
+                    <a:graphicData uri="http://schemas.openxmlformats.org/drawingml/2006/picture">
+                      <pic:pic xmlns:pic="http://schemas.openxmlformats.org/drawingml/2006/picture">
+                        <pic:nvPicPr>
+                          <pic:cNvPr id="0" name="Picture 5"/>
+                          <pic:cNvPicPr>
+                            <a:picLocks noChangeAspect="1" noChangeArrowheads="1"/>
+                          </pic:cNvPicPr>
+                        </pic:nvPicPr>
+                        <pic:blipFill>
+                          <a:blip r:embed="rId37">
+                            <a:extLst>
+                              <a:ext uri="{28A0092B-C50C-407E-A947-70E740481C1C}">
+                                <a14:useLocalDpi xmlns:a14="http://schemas.microsoft.com/office/drawing/2010/main" val="0"/>
+                              </a:ext>
+                            </a:extLst>
+                          </a:blip>
+                          <a:srcRect/>
+                          <a:stretch>
+                            <a:fillRect/>
+                          </a:stretch>
+                        </pic:blipFill>
+                        <pic:spPr bwMode="auto">
+                          <a:xfrm>
+                            <a:off x="0" y="0"/>
+                            <a:ext cx="5267325" cy="3505200"/>
+                          </a:xfrm>
+                          <a:prstGeom prst="rect">
+                            <a:avLst/>
+                          </a:prstGeom>
+                          <a:noFill/>
+                          <a:ln>
+                            <a:noFill/>
+                          </a:ln>
+                        </pic:spPr>
+                      </pic:pic>
+                    </a:graphicData>
+                  </a:graphic>
+                </wp:inline>
+              </w:drawing>
+            </w:r>
+          </w:p>
+        </w:tc>
+      </w:tr>
+    </w:tbl>
+    <w:p>
+      <w:pPr>
+        <w:pStyle w:val="TuNormal"/>
+        <w:numPr>
+          <w:ilvl w:val="0"/>
+          <w:numId w:val="0"/>
+        </w:numPr>
+        <w:ind w:left="1296"/>
+      </w:pPr>
+    </w:p>
+    <w:p>
+      <w:pPr>
+        <w:pStyle w:val="TuNormal"/>
+      </w:pPr>
+      <w:r>
+        <w:t>Đăng ký tài khoản</w:t>
+      </w:r>
+    </w:p>
+    <w:tbl>
+      <w:tblPr>
+        <w:tblStyle w:val="TableGrid"/>
+        <w:tblW w:w="9360" w:type="dxa"/>
+        <w:tblInd w:w="535" w:type="dxa"/>
+        <w:tblLayout w:type="fixed"/>
+        <w:tblLook w:val="04A0" w:firstRow="1" w:lastRow="0" w:firstColumn="1" w:lastColumn="0" w:noHBand="0" w:noVBand="1"/>
+      </w:tblPr>
+      <w:tblGrid>
+        <w:gridCol w:w="843"/>
+        <w:gridCol w:w="8517"/>
+      </w:tblGrid>
+      <w:tr>
+        <w:tc>
+          <w:tcPr>
+            <w:tcW w:w="843" w:type="dxa"/>
+            <w:shd w:val="clear" w:color="auto" w:fill="BFBFBF" w:themeFill="background1" w:themeFillShade="BF"/>
+          </w:tcPr>
+          <w:p>
+            <w:pPr>
+              <w:pStyle w:val="MyTable"/>
+            </w:pPr>
+            <w:r>
+              <w:t>Mã số</w:t>
+            </w:r>
+          </w:p>
+        </w:tc>
+        <w:tc>
+          <w:tcPr>
+            <w:tcW w:w="8517" w:type="dxa"/>
+          </w:tcPr>
+          <w:p>
+            <w:pPr>
+              <w:pStyle w:val="MyTable"/>
+              <w:rPr>
+                <w:b/>
+              </w:rPr>
+            </w:pPr>
+            <w:r>
+              <w:rPr>
+                <w:b/>
+              </w:rPr>
+              <w:t>SQP0</w:t>
+            </w:r>
+            <w:r>
+              <w:rPr>
+                <w:b/>
+              </w:rPr>
+              <w:t>5</w:t>
+            </w:r>
+          </w:p>
+        </w:tc>
+      </w:tr>
+      <w:tr>
+        <w:tc>
+          <w:tcPr>
+            <w:tcW w:w="843" w:type="dxa"/>
+            <w:shd w:val="clear" w:color="auto" w:fill="BFBFBF" w:themeFill="background1" w:themeFillShade="BF"/>
+          </w:tcPr>
+          <w:p>
+            <w:pPr>
+              <w:pStyle w:val="MyTable"/>
+            </w:pPr>
+            <w:r>
+              <w:t>Tham chiếu</w:t>
+            </w:r>
+          </w:p>
+        </w:tc>
+        <w:tc>
+          <w:tcPr>
+            <w:tcW w:w="8517" w:type="dxa"/>
+          </w:tcPr>
+          <w:p>
+            <w:pPr>
+              <w:pStyle w:val="MyTable"/>
+              <w:rPr>
+                <w:b/>
+              </w:rPr>
+            </w:pPr>
+            <w:r>
+              <w:rPr>
+                <w:b/>
+              </w:rPr>
+              <w:t>[FRA][UCCN][ 1.2.1.3]</w:t>
+            </w:r>
+          </w:p>
+        </w:tc>
+      </w:tr>
+      <w:tr>
+        <w:tc>
+          <w:tcPr>
+            <w:tcW w:w="843" w:type="dxa"/>
+            <w:shd w:val="clear" w:color="auto" w:fill="BFBFBF" w:themeFill="background1" w:themeFillShade="BF"/>
+          </w:tcPr>
+          <w:p>
+            <w:pPr>
+              <w:pStyle w:val="MyTable"/>
+            </w:pPr>
+            <w:r>
+              <w:t>Tên chức năng</w:t>
+            </w:r>
+          </w:p>
+        </w:tc>
+        <w:tc>
+          <w:tcPr>
+            <w:tcW w:w="8517" w:type="dxa"/>
+          </w:tcPr>
+          <w:p>
+            <w:pPr>
+              <w:pStyle w:val="MyTable"/>
+            </w:pPr>
+            <w:r>
+              <w:t>Đăng ký tài khoản</w:t>
+            </w:r>
+          </w:p>
+        </w:tc>
+      </w:tr>
+      <w:tr>
+        <w:tc>
+          <w:tcPr>
+            <w:tcW w:w="843" w:type="dxa"/>
+            <w:shd w:val="clear" w:color="auto" w:fill="BFBFBF" w:themeFill="background1" w:themeFillShade="BF"/>
+          </w:tcPr>
+          <w:p>
+            <w:pPr>
+              <w:pStyle w:val="MyTable"/>
+            </w:pPr>
+            <w:r>
+              <w:t>Mô tả</w:t>
+            </w:r>
+          </w:p>
+        </w:tc>
+        <w:tc>
+          <w:tcPr>
+            <w:tcW w:w="8517" w:type="dxa"/>
+          </w:tcPr>
+          <w:p>
+            <w:pPr>
+              <w:pStyle w:val="MyTable"/>
+            </w:pPr>
+            <w:r>
+              <w:t>Chức năng đăng ký tài khoản mới cho khách hàng , mô hình thể hiện tương tác với các thành phần khác trong hệ thống.</w:t>
+            </w:r>
+          </w:p>
+        </w:tc>
+      </w:tr>
+      <w:tr>
+        <w:tc>
+          <w:tcPr>
+            <w:tcW w:w="843" w:type="dxa"/>
+            <w:shd w:val="clear" w:color="auto" w:fill="BFBFBF" w:themeFill="background1" w:themeFillShade="BF"/>
+          </w:tcPr>
+          <w:p>
+            <w:pPr>
+              <w:pStyle w:val="MyTable"/>
+            </w:pPr>
+            <w:r>
+              <w:lastRenderedPageBreak/>
+              <w:t>Luồng xử lý</w:t>
+            </w:r>
+          </w:p>
+        </w:tc>
+        <w:tc>
+          <w:tcPr>
+            <w:tcW w:w="8517" w:type="dxa"/>
+          </w:tcPr>
+          <w:p>
+            <w:pPr>
+              <w:pStyle w:val="MyTable"/>
+              <w:ind w:right="411"/>
+            </w:pPr>
+            <w:r>
+              <w:rPr>
+                <w:noProof/>
+              </w:rPr>
+              <w:drawing>
+                <wp:inline distT="0" distB="0" distL="0" distR="0">
+                  <wp:extent cx="5267325" cy="3265170"/>
+                  <wp:effectExtent l="0" t="0" r="9525" b="0"/>
+                  <wp:docPr id="52" name="Picture 52"/>
+                  <wp:cNvGraphicFramePr>
+                    <a:graphicFrameLocks xmlns:a="http://schemas.openxmlformats.org/drawingml/2006/main" noChangeAspect="1"/>
+                  </wp:cNvGraphicFramePr>
+                  <a:graphic xmlns:a="http://schemas.openxmlformats.org/drawingml/2006/main">
+                    <a:graphicData uri="http://schemas.openxmlformats.org/drawingml/2006/picture">
+                      <pic:pic xmlns:pic="http://schemas.openxmlformats.org/drawingml/2006/picture">
+                        <pic:nvPicPr>
+                          <pic:cNvPr id="0" name="Picture 6"/>
+                          <pic:cNvPicPr>
+                            <a:picLocks noChangeAspect="1" noChangeArrowheads="1"/>
+                          </pic:cNvPicPr>
+                        </pic:nvPicPr>
+                        <pic:blipFill>
+                          <a:blip r:embed="rId38">
+                            <a:extLst>
+                              <a:ext uri="{28A0092B-C50C-407E-A947-70E740481C1C}">
+                                <a14:useLocalDpi xmlns:a14="http://schemas.microsoft.com/office/drawing/2010/main" val="0"/>
+                              </a:ext>
+                            </a:extLst>
+                          </a:blip>
+                          <a:srcRect/>
+                          <a:stretch>
+                            <a:fillRect/>
+                          </a:stretch>
+                        </pic:blipFill>
+                        <pic:spPr bwMode="auto">
+                          <a:xfrm>
+                            <a:off x="0" y="0"/>
+                            <a:ext cx="5267325" cy="3265170"/>
+                          </a:xfrm>
+                          <a:prstGeom prst="rect">
+                            <a:avLst/>
+                          </a:prstGeom>
+                          <a:noFill/>
+                          <a:ln>
+                            <a:noFill/>
+                          </a:ln>
+                        </pic:spPr>
+                      </pic:pic>
+                    </a:graphicData>
+                  </a:graphic>
+                </wp:inline>
+              </w:drawing>
+            </w:r>
+          </w:p>
+        </w:tc>
+      </w:tr>
+    </w:tbl>
+    <w:p>
+      <w:pPr>
+        <w:pStyle w:val="TuNormal"/>
+        <w:numPr>
+          <w:ilvl w:val="0"/>
+          <w:numId w:val="0"/>
+        </w:numPr>
+        <w:ind w:left="1296"/>
+      </w:pPr>
+    </w:p>
+    <w:p>
+      <w:pPr>
+        <w:pStyle w:val="TuNormal"/>
+      </w:pPr>
+      <w:r>
+        <w:t>Thanh Toán</w:t>
+      </w:r>
+    </w:p>
+    <w:tbl>
+      <w:tblPr>
+        <w:tblStyle w:val="TableGrid"/>
+        <w:tblW w:w="9360" w:type="dxa"/>
+        <w:tblInd w:w="535" w:type="dxa"/>
+        <w:tblLayout w:type="fixed"/>
+        <w:tblLook w:val="04A0" w:firstRow="1" w:lastRow="0" w:firstColumn="1" w:lastColumn="0" w:noHBand="0" w:noVBand="1"/>
+      </w:tblPr>
+      <w:tblGrid>
+        <w:gridCol w:w="843"/>
+        <w:gridCol w:w="8517"/>
+      </w:tblGrid>
+      <w:tr>
+        <w:tc>
+          <w:tcPr>
+            <w:tcW w:w="843" w:type="dxa"/>
+            <w:shd w:val="clear" w:color="auto" w:fill="BFBFBF" w:themeFill="background1" w:themeFillShade="BF"/>
+          </w:tcPr>
+          <w:p>
+            <w:pPr>
               <w:spacing w:after="120" w:line="276" w:lineRule="auto"/>
               <w:ind w:left="0" w:firstLine="0"/>
               <w:rPr>
@@ -6406,7 +8495,7 @@
                 <w:sz w:val="24"/>
                 <w:szCs w:val="24"/>
               </w:rPr>
-              <w:t>4</w:t>
+              <w:t>6</w:t>
             </w:r>
           </w:p>
         </w:tc>
@@ -6561,15 +8650,7 @@
                 <w:sz w:val="24"/>
                 <w:szCs w:val="24"/>
               </w:rPr>
-              <w:t>Khách hàng tiến hành thanh toán các vé mình đã mua</w:t>
-            </w:r>
-            <w:r>
-              <w:rPr>
-                <w:rFonts w:ascii="Times New Roman" w:hAnsi="Times New Roman" w:cs="Times New Roman"/>
-                <w:sz w:val="24"/>
-                <w:szCs w:val="24"/>
-              </w:rPr>
-              <w:t>, mô hình thể hiện tương tác với các thành phần khác trong hệ thống.</w:t>
+              <w:t>Khách hàng tiến hành thanh toán các vé mình đã mua, mô hình thể hiện tương tác với các thành phần khác trong hệ thống.</w:t>
             </w:r>
           </w:p>
         </w:tc>
@@ -6622,7 +8703,7 @@
                 <w:szCs w:val="28"/>
               </w:rPr>
               <w:drawing>
-                <wp:anchor distT="0" distB="0" distL="114300" distR="114300" simplePos="0" relativeHeight="251659264" behindDoc="0" locked="0" layoutInCell="1" allowOverlap="1" wp14:anchorId="355E7BBC" wp14:editId="04BD9EA9">
+                <wp:anchor distT="0" distB="0" distL="114300" distR="114300" simplePos="0" relativeHeight="251666432" behindDoc="0" locked="0" layoutInCell="1" allowOverlap="1" wp14:anchorId="5794D26F" wp14:editId="0359D348">
                   <wp:simplePos x="0" y="0"/>
                   <wp:positionH relativeFrom="column">
                     <wp:posOffset>-1270</wp:posOffset>
@@ -6633,7 +8714,7 @@
                   <wp:extent cx="5326380" cy="4071620"/>
                   <wp:effectExtent l="0" t="0" r="7620" b="5080"/>
                   <wp:wrapSquare wrapText="bothSides"/>
-                  <wp:docPr id="29" name="Picture 29"/>
+                  <wp:docPr id="32" name="Picture 32"/>
                   <wp:cNvGraphicFramePr>
                     <a:graphicFrameLocks xmlns:a="http://schemas.openxmlformats.org/drawingml/2006/main" noChangeAspect="1"/>
                   </wp:cNvGraphicFramePr>
@@ -6645,7 +8726,7 @@
                           <pic:cNvPicPr/>
                         </pic:nvPicPr>
                         <pic:blipFill>
-                          <a:blip r:embed="rId28" cstate="print">
+                          <a:blip r:embed="rId39" cstate="print">
                             <a:extLst>
                               <a:ext uri="{28A0092B-C50C-407E-A947-70E740481C1C}">
                                 <a14:useLocalDpi xmlns:a14="http://schemas.microsoft.com/office/drawing/2010/main" val="0"/>
@@ -6690,6 +8771,14 @@
         </w:numPr>
       </w:pPr>
     </w:p>
+    <w:p>
+      <w:pPr>
+        <w:pStyle w:val="TuNormal"/>
+      </w:pPr>
+      <w:r>
+        <w:t>Thông tin hóa đơn</w:t>
+      </w:r>
+    </w:p>
     <w:tbl>
       <w:tblPr>
         <w:tblStyle w:val="TableGrid"/>
@@ -6759,7 +8848,7 @@
                 <w:sz w:val="24"/>
                 <w:szCs w:val="24"/>
               </w:rPr>
-              <w:t>5</w:t>
+              <w:t>7</w:t>
             </w:r>
           </w:p>
         </w:tc>
@@ -6975,7 +9064,7 @@
                 <w:szCs w:val="28"/>
               </w:rPr>
               <w:drawing>
-                <wp:anchor distT="0" distB="0" distL="114300" distR="114300" simplePos="0" relativeHeight="251661312" behindDoc="0" locked="0" layoutInCell="1" allowOverlap="1" wp14:anchorId="6EEFE455" wp14:editId="04177C1B">
+                <wp:anchor distT="0" distB="0" distL="114300" distR="114300" simplePos="0" relativeHeight="251667456" behindDoc="0" locked="0" layoutInCell="1" allowOverlap="1" wp14:anchorId="280B144D" wp14:editId="4C1688B7">
                   <wp:simplePos x="0" y="0"/>
                   <wp:positionH relativeFrom="column">
                     <wp:posOffset>-1270</wp:posOffset>
@@ -6986,7 +9075,7 @@
                   <wp:extent cx="5316279" cy="2437572"/>
                   <wp:effectExtent l="0" t="0" r="0" b="1270"/>
                   <wp:wrapSquare wrapText="bothSides"/>
-                  <wp:docPr id="31" name="Picture 31"/>
+                  <wp:docPr id="33" name="Picture 33"/>
                   <wp:cNvGraphicFramePr>
                     <a:graphicFrameLocks xmlns:a="http://schemas.openxmlformats.org/drawingml/2006/main" noChangeAspect="1"/>
                   </wp:cNvGraphicFramePr>
@@ -6998,7 +9087,7 @@
                           <pic:cNvPicPr/>
                         </pic:nvPicPr>
                         <pic:blipFill>
-                          <a:blip r:embed="rId29" cstate="print">
+                          <a:blip r:embed="rId40" cstate="print">
                             <a:extLst>
                               <a:ext uri="{28A0092B-C50C-407E-A947-70E740481C1C}">
                                 <a14:useLocalDpi xmlns:a14="http://schemas.microsoft.com/office/drawing/2010/main" val="0"/>
@@ -7042,6 +9131,16 @@
     </w:p>
     <w:p>
       <w:pPr>
+        <w:pStyle w:val="TuNormal"/>
+        <w:numPr>
+          <w:ilvl w:val="0"/>
+          <w:numId w:val="0"/>
+        </w:numPr>
+        <w:ind w:left="1296"/>
+      </w:pPr>
+    </w:p>
+    <w:p>
+      <w:pPr>
         <w:pStyle w:val="TuStyle-Title1"/>
       </w:pPr>
       <w:r>
@@ -7053,10 +9152,7 @@
         <w:pStyle w:val="TuNormal"/>
       </w:pPr>
       <w:r>
-        <w:t xml:space="preserve">Lớp </w:t>
-      </w:r>
-      <w:r>
-        <w:t>KhachHangService</w:t>
+        <w:t>Lớp KhachHangService</w:t>
       </w:r>
     </w:p>
     <w:p>
@@ -7496,7 +9592,7 @@
                 <w:szCs w:val="24"/>
               </w:rPr>
               <w:drawing>
-                <wp:inline distT="0" distB="0" distL="0" distR="0">
+                <wp:inline distT="0" distB="0" distL="0" distR="0" wp14:anchorId="57F41CE3" wp14:editId="4B051C36">
                   <wp:extent cx="4477110" cy="5969635"/>
                   <wp:effectExtent l="0" t="0" r="0" b="0"/>
                   <wp:docPr id="40" name="Picture 40"/>
@@ -7513,7 +9609,7 @@
                           </pic:cNvPicPr>
                         </pic:nvPicPr>
                         <pic:blipFill>
-                          <a:blip r:embed="rId30">
+                          <a:blip r:embed="rId41">
                             <a:extLst>
                               <a:ext uri="{28A0092B-C50C-407E-A947-70E740481C1C}">
                                 <a14:useLocalDpi xmlns:a14="http://schemas.microsoft.com/office/drawing/2010/main" val="0"/>
@@ -7751,15 +9847,7 @@
                 <w:sz w:val="24"/>
                 <w:szCs w:val="24"/>
               </w:rPr>
-              <w:t>l</w:t>
-            </w:r>
-            <w:r>
-              <w:rPr>
-                <w:rFonts w:ascii="Times New Roman" w:hAnsi="Times New Roman" w:cs="Times New Roman"/>
-                <w:sz w:val="24"/>
-                <w:szCs w:val="24"/>
-              </w:rPr>
-              <w:t>ayKhachHang</w:t>
+              <w:t>layKhachHang</w:t>
             </w:r>
           </w:p>
         </w:tc>
@@ -7979,7 +10067,7 @@
                 <w:szCs w:val="24"/>
               </w:rPr>
               <w:drawing>
-                <wp:inline distT="0" distB="0" distL="0" distR="0">
+                <wp:inline distT="0" distB="0" distL="0" distR="0" wp14:anchorId="1E18251A" wp14:editId="1F5415FD">
                   <wp:extent cx="1776730" cy="4442460"/>
                   <wp:effectExtent l="0" t="0" r="0" b="0"/>
                   <wp:docPr id="42" name="Picture 42"/>
@@ -7996,7 +10084,7 @@
                           </pic:cNvPicPr>
                         </pic:nvPicPr>
                         <pic:blipFill>
-                          <a:blip r:embed="rId31">
+                          <a:blip r:embed="rId42">
                             <a:extLst>
                               <a:ext uri="{28A0092B-C50C-407E-A947-70E740481C1C}">
                                 <a14:useLocalDpi xmlns:a14="http://schemas.microsoft.com/office/drawing/2010/main" val="0"/>
@@ -8234,15 +10322,7 @@
                 <w:sz w:val="24"/>
                 <w:szCs w:val="24"/>
               </w:rPr>
-              <w:t>sua</w:t>
-            </w:r>
-            <w:r>
-              <w:rPr>
-                <w:rFonts w:ascii="Times New Roman" w:hAnsi="Times New Roman" w:cs="Times New Roman"/>
-                <w:sz w:val="24"/>
-                <w:szCs w:val="24"/>
-              </w:rPr>
-              <w:t>KhachHang</w:t>
+              <w:t>suaKhachHang</w:t>
             </w:r>
           </w:p>
         </w:tc>
@@ -8461,7 +10541,7 @@
                 <w:szCs w:val="24"/>
               </w:rPr>
               <w:drawing>
-                <wp:inline distT="0" distB="0" distL="0" distR="0">
+                <wp:inline distT="0" distB="0" distL="0" distR="0" wp14:anchorId="77DC3F95" wp14:editId="57802B91">
                   <wp:extent cx="4149090" cy="6124575"/>
                   <wp:effectExtent l="0" t="0" r="3810" b="9525"/>
                   <wp:docPr id="46" name="Picture 46"/>
@@ -8478,7 +10558,7 @@
                           </pic:cNvPicPr>
                         </pic:nvPicPr>
                         <pic:blipFill>
-                          <a:blip r:embed="rId32">
+                          <a:blip r:embed="rId43">
                             <a:extLst>
                               <a:ext uri="{28A0092B-C50C-407E-A947-70E740481C1C}">
                                 <a14:useLocalDpi xmlns:a14="http://schemas.microsoft.com/office/drawing/2010/main" val="0"/>
@@ -8527,10 +10607,7 @@
         <w:pStyle w:val="TuNormal"/>
       </w:pPr>
       <w:r>
-        <w:t xml:space="preserve">Lớp </w:t>
-      </w:r>
-      <w:r>
-        <w:t>TaiKhoanService</w:t>
+        <w:t>Lớp TaiKhoanService</w:t>
       </w:r>
     </w:p>
     <w:p>
@@ -8727,15 +10804,7 @@
                 <w:sz w:val="24"/>
                 <w:szCs w:val="24"/>
               </w:rPr>
-              <w:t>t</w:t>
-            </w:r>
-            <w:r>
-              <w:rPr>
-                <w:rFonts w:ascii="Times New Roman" w:hAnsi="Times New Roman" w:cs="Times New Roman"/>
-                <w:sz w:val="24"/>
-                <w:szCs w:val="24"/>
-              </w:rPr>
-              <w:t>hemTaiKhoan</w:t>
+              <w:t>themTaiKhoan</w:t>
             </w:r>
           </w:p>
         </w:tc>
@@ -8954,7 +11023,7 @@
                 <w:szCs w:val="24"/>
               </w:rPr>
               <w:drawing>
-                <wp:inline distT="0" distB="0" distL="0" distR="0">
+                <wp:inline distT="0" distB="0" distL="0" distR="0" wp14:anchorId="6B143E01" wp14:editId="029B8E86">
                   <wp:extent cx="4459857" cy="5969635"/>
                   <wp:effectExtent l="0" t="0" r="0" b="0"/>
                   <wp:docPr id="39" name="Picture 39"/>
@@ -8971,7 +11040,7 @@
                           </pic:cNvPicPr>
                         </pic:nvPicPr>
                         <pic:blipFill>
-                          <a:blip r:embed="rId33">
+                          <a:blip r:embed="rId44">
                             <a:extLst>
                               <a:ext uri="{28A0092B-C50C-407E-A947-70E740481C1C}">
                                 <a14:useLocalDpi xmlns:a14="http://schemas.microsoft.com/office/drawing/2010/main" val="0"/>
@@ -9429,7 +11498,7 @@
                 <w:szCs w:val="24"/>
               </w:rPr>
               <w:drawing>
-                <wp:inline distT="0" distB="0" distL="0" distR="0">
+                <wp:inline distT="0" distB="0" distL="0" distR="0" wp14:anchorId="24B75C5C" wp14:editId="295EF950">
                   <wp:extent cx="1776730" cy="4442460"/>
                   <wp:effectExtent l="0" t="0" r="0" b="0"/>
                   <wp:docPr id="51" name="Picture 51"/>
@@ -9446,7 +11515,7 @@
                           </pic:cNvPicPr>
                         </pic:nvPicPr>
                         <pic:blipFill>
-                          <a:blip r:embed="rId34">
+                          <a:blip r:embed="rId45">
                             <a:extLst>
                               <a:ext uri="{28A0092B-C50C-407E-A947-70E740481C1C}">
                                 <a14:useLocalDpi xmlns:a14="http://schemas.microsoft.com/office/drawing/2010/main" val="0"/>
@@ -9904,7 +11973,7 @@
                 <w:szCs w:val="24"/>
               </w:rPr>
               <w:drawing>
-                <wp:inline distT="0" distB="0" distL="0" distR="0">
+                <wp:inline distT="0" distB="0" distL="0" distR="0" wp14:anchorId="3B8F2BE8" wp14:editId="7E9445CF">
                   <wp:extent cx="4045585" cy="6124575"/>
                   <wp:effectExtent l="0" t="0" r="0" b="9525"/>
                   <wp:docPr id="47" name="Picture 47"/>
@@ -9921,7 +11990,7 @@
                           </pic:cNvPicPr>
                         </pic:nvPicPr>
                         <pic:blipFill>
-                          <a:blip r:embed="rId35">
+                          <a:blip r:embed="rId46">
                             <a:extLst>
                               <a:ext uri="{28A0092B-C50C-407E-A947-70E740481C1C}">
                                 <a14:useLocalDpi xmlns:a14="http://schemas.microsoft.com/office/drawing/2010/main" val="0"/>
@@ -10370,7 +12439,7 @@
                 <w:szCs w:val="24"/>
               </w:rPr>
               <w:drawing>
-                <wp:inline distT="0" distB="0" distL="0" distR="0">
+                <wp:inline distT="0" distB="0" distL="0" distR="0" wp14:anchorId="194710EF" wp14:editId="566168AE">
                   <wp:extent cx="1776730" cy="4442460"/>
                   <wp:effectExtent l="0" t="0" r="0" b="0"/>
                   <wp:docPr id="43" name="Picture 43"/>
@@ -10387,7 +12456,7 @@
                           </pic:cNvPicPr>
                         </pic:nvPicPr>
                         <pic:blipFill>
-                          <a:blip r:embed="rId36">
+                          <a:blip r:embed="rId47">
                             <a:extLst>
                               <a:ext uri="{28A0092B-C50C-407E-A947-70E740481C1C}">
                                 <a14:useLocalDpi xmlns:a14="http://schemas.microsoft.com/office/drawing/2010/main" val="0"/>
@@ -10436,10 +12505,7 @@
         <w:pStyle w:val="TuNormal"/>
       </w:pPr>
       <w:r>
-        <w:t xml:space="preserve">Lớp </w:t>
-      </w:r>
-      <w:r>
-        <w:t>ChuyenXeService</w:t>
+        <w:t>Lớp ChuyenXeService</w:t>
       </w:r>
     </w:p>
     <w:p>
@@ -10855,7 +12921,7 @@
                 <w:szCs w:val="24"/>
               </w:rPr>
               <w:drawing>
-                <wp:inline distT="0" distB="0" distL="0" distR="0">
+                <wp:inline distT="0" distB="0" distL="0" distR="0" wp14:anchorId="71F9BC77" wp14:editId="14C01898">
                   <wp:extent cx="4425351" cy="5969635"/>
                   <wp:effectExtent l="0" t="0" r="0" b="0"/>
                   <wp:docPr id="41" name="Picture 41"/>
@@ -10872,7 +12938,7 @@
                           </pic:cNvPicPr>
                         </pic:nvPicPr>
                         <pic:blipFill>
-                          <a:blip r:embed="rId37">
+                          <a:blip r:embed="rId48">
                             <a:extLst>
                               <a:ext uri="{28A0092B-C50C-407E-A947-70E740481C1C}">
                                 <a14:useLocalDpi xmlns:a14="http://schemas.microsoft.com/office/drawing/2010/main" val="0"/>
@@ -11330,7 +13396,7 @@
                 <w:szCs w:val="24"/>
               </w:rPr>
               <w:drawing>
-                <wp:inline distT="0" distB="0" distL="0" distR="0">
+                <wp:inline distT="0" distB="0" distL="0" distR="0" wp14:anchorId="287C4055" wp14:editId="41BCD0CC">
                   <wp:extent cx="1776730" cy="4442460"/>
                   <wp:effectExtent l="0" t="0" r="0" b="0"/>
                   <wp:docPr id="50" name="Picture 50"/>
@@ -11347,7 +13413,7 @@
                           </pic:cNvPicPr>
                         </pic:nvPicPr>
                         <pic:blipFill>
-                          <a:blip r:embed="rId38">
+                          <a:blip r:embed="rId49">
                             <a:extLst>
                               <a:ext uri="{28A0092B-C50C-407E-A947-70E740481C1C}">
                                 <a14:useLocalDpi xmlns:a14="http://schemas.microsoft.com/office/drawing/2010/main" val="0"/>
@@ -11805,7 +13871,7 @@
                 <w:szCs w:val="24"/>
               </w:rPr>
               <w:drawing>
-                <wp:inline distT="0" distB="0" distL="0" distR="0">
+                <wp:inline distT="0" distB="0" distL="0" distR="0" wp14:anchorId="03A30CBD" wp14:editId="212C4DFB">
                   <wp:extent cx="1776730" cy="4442460"/>
                   <wp:effectExtent l="0" t="0" r="0" b="0"/>
                   <wp:docPr id="44" name="Picture 44"/>
@@ -11822,7 +13888,7 @@
                           </pic:cNvPicPr>
                         </pic:nvPicPr>
                         <pic:blipFill>
-                          <a:blip r:embed="rId39">
+                          <a:blip r:embed="rId50">
                             <a:extLst>
                               <a:ext uri="{28A0092B-C50C-407E-A947-70E740481C1C}">
                                 <a14:useLocalDpi xmlns:a14="http://schemas.microsoft.com/office/drawing/2010/main" val="0"/>
@@ -12279,7 +14345,7 @@
                 <w:szCs w:val="24"/>
               </w:rPr>
               <w:drawing>
-                <wp:inline distT="0" distB="0" distL="0" distR="0">
+                <wp:inline distT="0" distB="0" distL="0" distR="0" wp14:anchorId="3BB86D2D" wp14:editId="2D412CC4">
                   <wp:extent cx="4097655" cy="5745193"/>
                   <wp:effectExtent l="0" t="0" r="0" b="8255"/>
                   <wp:docPr id="49" name="Picture 49"/>
@@ -12296,7 +14362,7 @@
                           </pic:cNvPicPr>
                         </pic:nvPicPr>
                         <pic:blipFill>
-                          <a:blip r:embed="rId40">
+                          <a:blip r:embed="rId51">
                             <a:extLst>
                               <a:ext uri="{28A0092B-C50C-407E-A947-70E740481C1C}">
                                 <a14:useLocalDpi xmlns:a14="http://schemas.microsoft.com/office/drawing/2010/main" val="0"/>
@@ -12345,10 +14411,7 @@
         <w:pStyle w:val="TuNormal"/>
       </w:pPr>
       <w:r>
-        <w:t xml:space="preserve">Lớp </w:t>
-      </w:r>
-      <w:r>
-        <w:t>ThanhToanService</w:t>
+        <w:t>Lớp ThanhToanService</w:t>
       </w:r>
     </w:p>
     <w:tbl>
@@ -12396,13 +14459,7 @@
               <w:rPr>
                 <w:b/>
               </w:rPr>
-              <w:t>ACDP-</w:t>
-            </w:r>
-            <w:r>
-              <w:rPr>
-                <w:b/>
-              </w:rPr>
-              <w:t>12</w:t>
+              <w:t>ACDP-12</w:t>
             </w:r>
           </w:p>
         </w:tc>
@@ -12604,7 +14661,7 @@
                 <w:szCs w:val="28"/>
               </w:rPr>
               <w:drawing>
-                <wp:anchor distT="0" distB="0" distL="114300" distR="114300" simplePos="0" relativeHeight="251665408" behindDoc="0" locked="0" layoutInCell="1" allowOverlap="1" wp14:anchorId="1CB0808C" wp14:editId="3A40433E">
+                <wp:anchor distT="0" distB="0" distL="114300" distR="114300" simplePos="0" relativeHeight="251669504" behindDoc="0" locked="0" layoutInCell="1" allowOverlap="1" wp14:anchorId="385F37BE" wp14:editId="37EA3403">
                   <wp:simplePos x="0" y="0"/>
                   <wp:positionH relativeFrom="column">
                     <wp:posOffset>-65405</wp:posOffset>
@@ -12627,7 +14684,7 @@
                           <pic:cNvPicPr/>
                         </pic:nvPicPr>
                         <pic:blipFill>
-                          <a:blip r:embed="rId41" cstate="print">
+                          <a:blip r:embed="rId52" cstate="print">
                             <a:extLst>
                               <a:ext uri="{28A0092B-C50C-407E-A947-70E740481C1C}">
                                 <a14:useLocalDpi xmlns:a14="http://schemas.microsoft.com/office/drawing/2010/main" val="0"/>
@@ -12677,10 +14734,7 @@
         <w:pStyle w:val="TuNormal"/>
       </w:pPr>
       <w:r>
-        <w:t xml:space="preserve">Lớp </w:t>
-      </w:r>
-      <w:r>
-        <w:t>HoaDonService</w:t>
+        <w:t>Lớp HoaDonService</w:t>
       </w:r>
     </w:p>
     <w:tbl>
@@ -12728,13 +14782,7 @@
               <w:rPr>
                 <w:b/>
               </w:rPr>
-              <w:t>ACDP-</w:t>
-            </w:r>
-            <w:r>
-              <w:rPr>
-                <w:b/>
-              </w:rPr>
-              <w:t>13</w:t>
+              <w:t>ACDP-13</w:t>
             </w:r>
           </w:p>
         </w:tc>
@@ -12937,7 +14985,7 @@
                 <w:szCs w:val="28"/>
               </w:rPr>
               <w:drawing>
-                <wp:anchor distT="0" distB="0" distL="114300" distR="114300" simplePos="0" relativeHeight="251667456" behindDoc="0" locked="0" layoutInCell="1" allowOverlap="1" wp14:anchorId="2D5A87F4" wp14:editId="051E71E3">
+                <wp:anchor distT="0" distB="0" distL="114300" distR="114300" simplePos="0" relativeHeight="251670528" behindDoc="0" locked="0" layoutInCell="1" allowOverlap="1" wp14:anchorId="2EDA3593" wp14:editId="0446241E">
                   <wp:simplePos x="0" y="0"/>
                   <wp:positionH relativeFrom="column">
                     <wp:posOffset>0</wp:posOffset>
@@ -12960,7 +15008,7 @@
                           <pic:cNvPicPr/>
                         </pic:nvPicPr>
                         <pic:blipFill>
-                          <a:blip r:embed="rId42">
+                          <a:blip r:embed="rId53">
                             <a:extLst>
                               <a:ext uri="{28A0092B-C50C-407E-A947-70E740481C1C}">
                                 <a14:useLocalDpi xmlns:a14="http://schemas.microsoft.com/office/drawing/2010/main" val="0"/>
@@ -13016,40 +15064,40 @@
     </w:p>
     <w:p>
       <w:pPr>
+        <w:pStyle w:val="TuStyle-Title1"/>
+        <w:numPr>
+          <w:ilvl w:val="0"/>
+          <w:numId w:val="0"/>
+        </w:numPr>
+        <w:ind w:left="576"/>
+      </w:pPr>
+    </w:p>
+    <w:p>
+      <w:pPr>
+        <w:pStyle w:val="TuStyle-Title1"/>
+      </w:pPr>
+      <w:r>
+        <w:t>Thành phần Model</w:t>
+      </w:r>
+    </w:p>
+    <w:p>
+      <w:pPr>
+        <w:pStyle w:val="TuStyle-Title1"/>
+        <w:numPr>
+          <w:ilvl w:val="0"/>
+          <w:numId w:val="0"/>
+        </w:numPr>
+        <w:ind w:left="576" w:hanging="576"/>
+      </w:pPr>
+    </w:p>
+    <w:p>
+      <w:pPr>
         <w:pStyle w:val="TuNormal"/>
         <w:numPr>
           <w:ilvl w:val="0"/>
           <w:numId w:val="0"/>
         </w:numPr>
         <w:ind w:left="2016"/>
-      </w:pPr>
-    </w:p>
-    <w:p>
-      <w:pPr>
-        <w:pStyle w:val="TuNormal"/>
-        <w:numPr>
-          <w:ilvl w:val="0"/>
-          <w:numId w:val="0"/>
-        </w:numPr>
-        <w:ind w:left="2016"/>
-      </w:pPr>
-    </w:p>
-    <w:p>
-      <w:pPr>
-        <w:pStyle w:val="TuStyle-Title1"/>
-      </w:pPr>
-      <w:r>
-        <w:t>Thành phần Model</w:t>
-      </w:r>
-    </w:p>
-    <w:p>
-      <w:pPr>
-        <w:pStyle w:val="TuStyle-Title1"/>
-        <w:numPr>
-          <w:ilvl w:val="0"/>
-          <w:numId w:val="0"/>
-        </w:numPr>
-        <w:ind w:left="576"/>
       </w:pPr>
     </w:p>
     <w:sectPr>
@@ -13067,95 +15115,6 @@
 <file path=word/numbering.xml><?xml version="1.0" encoding="utf-8"?>
 <w:numbering xmlns:wpc="http://schemas.microsoft.com/office/word/2010/wordprocessingCanvas" xmlns:mc="http://schemas.openxmlformats.org/markup-compatibility/2006" xmlns:o="urn:schemas-microsoft-com:office:office" xmlns:r="http://schemas.openxmlformats.org/officeDocument/2006/relationships" xmlns:m="http://schemas.openxmlformats.org/officeDocument/2006/math" xmlns:v="urn:schemas-microsoft-com:vml" xmlns:wp14="http://schemas.microsoft.com/office/word/2010/wordprocessingDrawing" xmlns:wp="http://schemas.openxmlformats.org/drawingml/2006/wordprocessingDrawing" xmlns:w10="urn:schemas-microsoft-com:office:word" xmlns:w="http://schemas.openxmlformats.org/wordprocessingml/2006/main" xmlns:w14="http://schemas.microsoft.com/office/word/2010/wordml" xmlns:w15="http://schemas.microsoft.com/office/word/2012/wordml" xmlns:wpg="http://schemas.microsoft.com/office/word/2010/wordprocessingGroup" xmlns:wpi="http://schemas.microsoft.com/office/word/2010/wordprocessingInk" xmlns:wne="http://schemas.microsoft.com/office/word/2006/wordml" xmlns:wps="http://schemas.microsoft.com/office/word/2010/wordprocessingShape" mc:Ignorable="w14 w15 wp14">
   <w:abstractNum w:abstractNumId="0">
-    <w:nsid w:val="02A76755"/>
-    <w:multiLevelType w:val="hybridMultilevel"/>
-    <w:tmpl w:val="7E2E49F8"/>
-    <w:lvl w:ilvl="0" w:tplc="DF88FD50">
-      <w:start w:val="7"/>
-      <w:numFmt w:val="decimal"/>
-      <w:lvlText w:val="%1"/>
-      <w:lvlJc w:val="left"/>
-      <w:pPr>
-        <w:ind w:left="1080" w:hanging="360"/>
-      </w:pPr>
-      <w:rPr>
-        <w:rFonts w:hint="default"/>
-      </w:rPr>
-    </w:lvl>
-    <w:lvl w:ilvl="1" w:tplc="04090019" w:tentative="1">
-      <w:start w:val="1"/>
-      <w:numFmt w:val="lowerLetter"/>
-      <w:lvlText w:val="%2."/>
-      <w:lvlJc w:val="left"/>
-      <w:pPr>
-        <w:ind w:left="1800" w:hanging="360"/>
-      </w:pPr>
-    </w:lvl>
-    <w:lvl w:ilvl="2" w:tplc="0409001B" w:tentative="1">
-      <w:start w:val="1"/>
-      <w:numFmt w:val="lowerRoman"/>
-      <w:lvlText w:val="%3."/>
-      <w:lvlJc w:val="right"/>
-      <w:pPr>
-        <w:ind w:left="2520" w:hanging="180"/>
-      </w:pPr>
-    </w:lvl>
-    <w:lvl w:ilvl="3" w:tplc="0409000F" w:tentative="1">
-      <w:start w:val="1"/>
-      <w:numFmt w:val="decimal"/>
-      <w:lvlText w:val="%4."/>
-      <w:lvlJc w:val="left"/>
-      <w:pPr>
-        <w:ind w:left="3240" w:hanging="360"/>
-      </w:pPr>
-    </w:lvl>
-    <w:lvl w:ilvl="4" w:tplc="04090019" w:tentative="1">
-      <w:start w:val="1"/>
-      <w:numFmt w:val="lowerLetter"/>
-      <w:lvlText w:val="%5."/>
-      <w:lvlJc w:val="left"/>
-      <w:pPr>
-        <w:ind w:left="3960" w:hanging="360"/>
-      </w:pPr>
-    </w:lvl>
-    <w:lvl w:ilvl="5" w:tplc="0409001B" w:tentative="1">
-      <w:start w:val="1"/>
-      <w:numFmt w:val="lowerRoman"/>
-      <w:lvlText w:val="%6."/>
-      <w:lvlJc w:val="right"/>
-      <w:pPr>
-        <w:ind w:left="4680" w:hanging="180"/>
-      </w:pPr>
-    </w:lvl>
-    <w:lvl w:ilvl="6" w:tplc="0409000F" w:tentative="1">
-      <w:start w:val="1"/>
-      <w:numFmt w:val="decimal"/>
-      <w:lvlText w:val="%7."/>
-      <w:lvlJc w:val="left"/>
-      <w:pPr>
-        <w:ind w:left="5400" w:hanging="360"/>
-      </w:pPr>
-    </w:lvl>
-    <w:lvl w:ilvl="7" w:tplc="04090019" w:tentative="1">
-      <w:start w:val="1"/>
-      <w:numFmt w:val="lowerLetter"/>
-      <w:lvlText w:val="%8."/>
-      <w:lvlJc w:val="left"/>
-      <w:pPr>
-        <w:ind w:left="6120" w:hanging="360"/>
-      </w:pPr>
-    </w:lvl>
-    <w:lvl w:ilvl="8" w:tplc="0409001B" w:tentative="1">
-      <w:start w:val="1"/>
-      <w:numFmt w:val="lowerRoman"/>
-      <w:lvlText w:val="%9."/>
-      <w:lvlJc w:val="right"/>
-      <w:pPr>
-        <w:ind w:left="6840" w:hanging="180"/>
-      </w:pPr>
-    </w:lvl>
-  </w:abstractNum>
-  <w:abstractNum w:abstractNumId="1">
     <w:nsid w:val="03A213BE"/>
     <w:multiLevelType w:val="hybridMultilevel"/>
     <w:tmpl w:val="4B6028DC"/>
@@ -13267,7 +15226,7 @@
       </w:rPr>
     </w:lvl>
   </w:abstractNum>
-  <w:abstractNum w:abstractNumId="2">
+  <w:abstractNum w:abstractNumId="1">
     <w:nsid w:val="06257071"/>
     <w:multiLevelType w:val="multilevel"/>
     <w:tmpl w:val="DFCAEAFE"/>
@@ -13363,7 +15322,7 @@
       </w:pPr>
     </w:lvl>
   </w:abstractNum>
-  <w:abstractNum w:abstractNumId="3">
+  <w:abstractNum w:abstractNumId="2">
     <w:nsid w:val="094F5771"/>
     <w:multiLevelType w:val="hybridMultilevel"/>
     <w:tmpl w:val="E0C6C794"/>
@@ -13477,7 +15436,7 @@
       </w:rPr>
     </w:lvl>
   </w:abstractNum>
-  <w:abstractNum w:abstractNumId="4">
+  <w:abstractNum w:abstractNumId="3">
     <w:nsid w:val="196D1671"/>
     <w:multiLevelType w:val="multilevel"/>
     <w:tmpl w:val="42AE90D6"/>
@@ -13592,7 +15551,7 @@
       </w:rPr>
     </w:lvl>
   </w:abstractNum>
-  <w:abstractNum w:abstractNumId="5">
+  <w:abstractNum w:abstractNumId="4">
     <w:nsid w:val="289B7C1E"/>
     <w:multiLevelType w:val="multilevel"/>
     <w:tmpl w:val="AB3807E0"/>
@@ -13682,10 +15641,10 @@
       </w:pPr>
     </w:lvl>
   </w:abstractNum>
-  <w:abstractNum w:abstractNumId="6">
+  <w:abstractNum w:abstractNumId="5">
     <w:nsid w:val="2BAB6EE8"/>
     <w:multiLevelType w:val="multilevel"/>
-    <w:tmpl w:val="C7C2FA44"/>
+    <w:tmpl w:val="09F41CB0"/>
     <w:lvl w:ilvl="0">
       <w:start w:val="1"/>
       <w:numFmt w:val="decimal"/>
@@ -13800,7 +15759,7 @@
       </w:rPr>
     </w:lvl>
   </w:abstractNum>
-  <w:abstractNum w:abstractNumId="7">
+  <w:abstractNum w:abstractNumId="6">
     <w:nsid w:val="2BC26A9A"/>
     <w:multiLevelType w:val="hybridMultilevel"/>
     <w:tmpl w:val="EA123DB6"/>
@@ -13889,13 +15848,13 @@
       </w:pPr>
     </w:lvl>
   </w:abstractNum>
-  <w:abstractNum w:abstractNumId="8">
+  <w:abstractNum w:abstractNumId="7">
     <w:nsid w:val="40B05AC8"/>
     <w:multiLevelType w:val="multilevel"/>
     <w:tmpl w:val="AB3807E0"/>
     <w:numStyleLink w:val="Style1"/>
   </w:abstractNum>
-  <w:abstractNum w:abstractNumId="9">
+  <w:abstractNum w:abstractNumId="8">
     <w:nsid w:val="42446019"/>
     <w:multiLevelType w:val="multilevel"/>
     <w:tmpl w:val="0409001D"/>
@@ -13981,7 +15940,7 @@
       </w:pPr>
     </w:lvl>
   </w:abstractNum>
-  <w:abstractNum w:abstractNumId="10">
+  <w:abstractNum w:abstractNumId="9">
     <w:nsid w:val="5EED0622"/>
     <w:multiLevelType w:val="multilevel"/>
     <w:tmpl w:val="0409001F"/>
@@ -14067,7 +16026,7 @@
       </w:pPr>
     </w:lvl>
   </w:abstractNum>
-  <w:abstractNum w:abstractNumId="11">
+  <w:abstractNum w:abstractNumId="10">
     <w:nsid w:val="6C6C3D93"/>
     <w:multiLevelType w:val="hybridMultilevel"/>
     <w:tmpl w:val="D608837A"/>
@@ -14153,7 +16112,7 @@
       </w:pPr>
     </w:lvl>
   </w:abstractNum>
-  <w:abstractNum w:abstractNumId="12">
+  <w:abstractNum w:abstractNumId="11">
     <w:nsid w:val="75EA5132"/>
     <w:multiLevelType w:val="multilevel"/>
     <w:tmpl w:val="750495F2"/>
@@ -14267,7 +16226,7 @@
       </w:rPr>
     </w:lvl>
   </w:abstractNum>
-  <w:abstractNum w:abstractNumId="13">
+  <w:abstractNum w:abstractNumId="12">
     <w:nsid w:val="77071EE0"/>
     <w:multiLevelType w:val="hybridMultilevel"/>
     <w:tmpl w:val="B1440E4C"/>
@@ -14353,35 +16312,35 @@
       </w:pPr>
     </w:lvl>
   </w:abstractNum>
-  <w:abstractNum w:abstractNumId="14">
+  <w:abstractNum w:abstractNumId="13">
     <w:nsid w:val="7CCA2CCB"/>
     <w:multiLevelType w:val="multilevel"/>
     <w:tmpl w:val="AB3807E0"/>
     <w:numStyleLink w:val="Style1"/>
   </w:abstractNum>
   <w:num w:numId="1">
+    <w:abstractNumId w:val="3"/>
+  </w:num>
+  <w:num w:numId="2">
+    <w:abstractNumId w:val="2"/>
+  </w:num>
+  <w:num w:numId="3">
+    <w:abstractNumId w:val="9"/>
+  </w:num>
+  <w:num w:numId="4">
+    <w:abstractNumId w:val="1"/>
+  </w:num>
+  <w:num w:numId="5">
+    <w:abstractNumId w:val="13"/>
+  </w:num>
+  <w:num w:numId="6">
     <w:abstractNumId w:val="4"/>
   </w:num>
-  <w:num w:numId="2">
-    <w:abstractNumId w:val="3"/>
-  </w:num>
-  <w:num w:numId="3">
-    <w:abstractNumId w:val="10"/>
-  </w:num>
-  <w:num w:numId="4">
-    <w:abstractNumId w:val="2"/>
-  </w:num>
-  <w:num w:numId="5">
-    <w:abstractNumId w:val="14"/>
-  </w:num>
-  <w:num w:numId="6">
-    <w:abstractNumId w:val="5"/>
-  </w:num>
   <w:num w:numId="7">
-    <w:abstractNumId w:val="8"/>
+    <w:abstractNumId w:val="7"/>
   </w:num>
   <w:num w:numId="8">
-    <w:abstractNumId w:val="2"/>
+    <w:abstractNumId w:val="1"/>
     <w:lvlOverride w:ilvl="0">
       <w:startOverride w:val="1"/>
     </w:lvlOverride>
@@ -14411,13 +16370,13 @@
     </w:lvlOverride>
   </w:num>
   <w:num w:numId="9">
-    <w:abstractNumId w:val="9"/>
+    <w:abstractNumId w:val="8"/>
   </w:num>
   <w:num w:numId="10">
-    <w:abstractNumId w:val="12"/>
+    <w:abstractNumId w:val="11"/>
   </w:num>
   <w:num w:numId="11">
-    <w:abstractNumId w:val="4"/>
+    <w:abstractNumId w:val="3"/>
     <w:lvlOverride w:ilvl="0">
       <w:lvl w:ilvl="0">
         <w:start w:val="1"/>
@@ -14551,7 +16510,7 @@
     </w:lvlOverride>
   </w:num>
   <w:num w:numId="12">
-    <w:abstractNumId w:val="4"/>
+    <w:abstractNumId w:val="3"/>
     <w:lvlOverride w:ilvl="0">
       <w:lvl w:ilvl="0">
         <w:start w:val="1"/>
@@ -14685,7 +16644,7 @@
     </w:lvlOverride>
   </w:num>
   <w:num w:numId="13">
-    <w:abstractNumId w:val="4"/>
+    <w:abstractNumId w:val="3"/>
     <w:lvlOverride w:ilvl="0">
       <w:lvl w:ilvl="0">
         <w:start w:val="1"/>
@@ -14819,7 +16778,7 @@
     </w:lvlOverride>
   </w:num>
   <w:num w:numId="14">
-    <w:abstractNumId w:val="4"/>
+    <w:abstractNumId w:val="3"/>
     <w:lvlOverride w:ilvl="0">
       <w:startOverride w:val="5"/>
       <w:lvl w:ilvl="0">
@@ -14962,7 +16921,7 @@
     </w:lvlOverride>
   </w:num>
   <w:num w:numId="15">
-    <w:abstractNumId w:val="4"/>
+    <w:abstractNumId w:val="3"/>
     <w:lvlOverride w:ilvl="0">
       <w:lvl w:ilvl="0">
         <w:start w:val="1"/>
@@ -15095,7 +17054,7 @@
     </w:lvlOverride>
   </w:num>
   <w:num w:numId="16">
-    <w:abstractNumId w:val="4"/>
+    <w:abstractNumId w:val="3"/>
     <w:lvlOverride w:ilvl="0">
       <w:startOverride w:val="5"/>
       <w:lvl w:ilvl="0">
@@ -15237,22 +17196,22 @@
     </w:lvlOverride>
   </w:num>
   <w:num w:numId="17">
+    <w:abstractNumId w:val="5"/>
+  </w:num>
+  <w:num w:numId="18">
+    <w:abstractNumId w:val="0"/>
+  </w:num>
+  <w:num w:numId="19">
     <w:abstractNumId w:val="6"/>
   </w:num>
-  <w:num w:numId="18">
-    <w:abstractNumId w:val="1"/>
-  </w:num>
-  <w:num w:numId="19">
-    <w:abstractNumId w:val="7"/>
-  </w:num>
   <w:num w:numId="20">
-    <w:abstractNumId w:val="13"/>
+    <w:abstractNumId w:val="12"/>
   </w:num>
   <w:num w:numId="21">
-    <w:abstractNumId w:val="11"/>
+    <w:abstractNumId w:val="10"/>
   </w:num>
   <w:num w:numId="22">
-    <w:abstractNumId w:val="6"/>
+    <w:abstractNumId w:val="5"/>
     <w:lvlOverride w:ilvl="0">
       <w:startOverride w:val="1"/>
     </w:lvlOverride>
@@ -15282,7 +17241,7 @@
     </w:lvlOverride>
   </w:num>
   <w:num w:numId="23">
-    <w:abstractNumId w:val="6"/>
+    <w:abstractNumId w:val="5"/>
     <w:lvlOverride w:ilvl="0">
       <w:startOverride w:val="4"/>
     </w:lvlOverride>
@@ -15292,21 +17251,6 @@
     <w:lvlOverride w:ilvl="2">
       <w:startOverride w:val="2"/>
     </w:lvlOverride>
-  </w:num>
-  <w:num w:numId="24">
-    <w:abstractNumId w:val="6"/>
-    <w:lvlOverride w:ilvl="0"/>
-    <w:lvlOverride w:ilvl="1"/>
-    <w:lvlOverride w:ilvl="2"/>
-    <w:lvlOverride w:ilvl="3"/>
-    <w:lvlOverride w:ilvl="4"/>
-    <w:lvlOverride w:ilvl="5"/>
-    <w:lvlOverride w:ilvl="6"/>
-    <w:lvlOverride w:ilvl="7"/>
-    <w:lvlOverride w:ilvl="8"/>
-  </w:num>
-  <w:num w:numId="25">
-    <w:abstractNumId w:val="0"/>
   </w:num>
 </w:numbering>
 </file>
@@ -15705,7 +17649,6 @@
   <w:style w:type="paragraph" w:default="1" w:styleId="Normal">
     <w:name w:val="Normal"/>
     <w:qFormat/>
-    <w:rsid w:val="00442C37"/>
   </w:style>
   <w:style w:type="paragraph" w:styleId="Heading1">
     <w:name w:val="heading 1"/>
@@ -16898,7 +18841,7 @@
     <w:basedOn w:val="TableNormal"/>
     <w:next w:val="TableGrid"/>
     <w:uiPriority w:val="39"/>
-    <w:rsid w:val="00742E8D"/>
+    <w:rsid w:val="00D8465E"/>
     <w:pPr>
       <w:spacing w:before="0" w:after="0" w:line="240" w:lineRule="auto"/>
       <w:ind w:left="0" w:firstLine="0"/>
@@ -16926,11 +18869,73 @@
     <w:basedOn w:val="TableNormal"/>
     <w:next w:val="TableGrid"/>
     <w:uiPriority w:val="39"/>
-    <w:rsid w:val="00742E8D"/>
+    <w:rsid w:val="00D8465E"/>
     <w:pPr>
       <w:spacing w:before="0" w:after="0" w:line="240" w:lineRule="auto"/>
       <w:ind w:left="0" w:firstLine="0"/>
     </w:pPr>
+    <w:tblPr>
+      <w:tblInd w:w="0" w:type="dxa"/>
+      <w:tblBorders>
+        <w:top w:val="single" w:sz="4" w:space="0" w:color="auto"/>
+        <w:left w:val="single" w:sz="4" w:space="0" w:color="auto"/>
+        <w:bottom w:val="single" w:sz="4" w:space="0" w:color="auto"/>
+        <w:right w:val="single" w:sz="4" w:space="0" w:color="auto"/>
+        <w:insideH w:val="single" w:sz="4" w:space="0" w:color="auto"/>
+        <w:insideV w:val="single" w:sz="4" w:space="0" w:color="auto"/>
+      </w:tblBorders>
+      <w:tblCellMar>
+        <w:top w:w="0" w:type="dxa"/>
+        <w:left w:w="108" w:type="dxa"/>
+        <w:bottom w:w="0" w:type="dxa"/>
+        <w:right w:w="108" w:type="dxa"/>
+      </w:tblCellMar>
+    </w:tblPr>
+  </w:style>
+  <w:style w:type="table" w:customStyle="1" w:styleId="TableGrid3">
+    <w:name w:val="Table Grid3"/>
+    <w:basedOn w:val="TableNormal"/>
+    <w:next w:val="TableGrid"/>
+    <w:uiPriority w:val="59"/>
+    <w:rsid w:val="00940C91"/>
+    <w:pPr>
+      <w:spacing w:before="0" w:after="0" w:line="240" w:lineRule="auto"/>
+      <w:ind w:left="0" w:firstLine="0"/>
+    </w:pPr>
+    <w:rPr>
+      <w:rFonts w:ascii="Segoe UI" w:hAnsi="Segoe UI"/>
+    </w:rPr>
+    <w:tblPr>
+      <w:tblInd w:w="0" w:type="dxa"/>
+      <w:tblBorders>
+        <w:top w:val="single" w:sz="4" w:space="0" w:color="auto"/>
+        <w:left w:val="single" w:sz="4" w:space="0" w:color="auto"/>
+        <w:bottom w:val="single" w:sz="4" w:space="0" w:color="auto"/>
+        <w:right w:val="single" w:sz="4" w:space="0" w:color="auto"/>
+        <w:insideH w:val="single" w:sz="4" w:space="0" w:color="auto"/>
+        <w:insideV w:val="single" w:sz="4" w:space="0" w:color="auto"/>
+      </w:tblBorders>
+      <w:tblCellMar>
+        <w:top w:w="0" w:type="dxa"/>
+        <w:left w:w="108" w:type="dxa"/>
+        <w:bottom w:w="0" w:type="dxa"/>
+        <w:right w:w="108" w:type="dxa"/>
+      </w:tblCellMar>
+    </w:tblPr>
+  </w:style>
+  <w:style w:type="table" w:customStyle="1" w:styleId="TableGrid4">
+    <w:name w:val="Table Grid4"/>
+    <w:basedOn w:val="TableNormal"/>
+    <w:next w:val="TableGrid"/>
+    <w:uiPriority w:val="59"/>
+    <w:rsid w:val="00940C91"/>
+    <w:pPr>
+      <w:spacing w:before="0" w:after="0" w:line="240" w:lineRule="auto"/>
+      <w:ind w:left="0" w:firstLine="0"/>
+    </w:pPr>
+    <w:rPr>
+      <w:rFonts w:ascii="Segoe UI" w:hAnsi="Segoe UI"/>
+    </w:rPr>
     <w:tblPr>
       <w:tblInd w:w="0" w:type="dxa"/>
       <w:tblBorders>
@@ -17239,7 +19244,7 @@
 
 <file path=customXml/item1.xml><?xml version="1.0" encoding="utf-8"?>
 <CoverPageProperties xmlns="http://schemas.microsoft.com/office/2006/coverPageProps">
-  <PublishDate>2017-09-09T00:00:00</PublishDate>
+  <PublishDate>2017-11-28T00:00:00</PublishDate>
   <Abstract>Thông tin yêu cầu từ khách sạn SAO MAI, khu resort tại Hàm Thuận Nam, tỉnh Bình Thuận</Abstract>
   <CompanyAddress/>
   <CompanyPhone/>
@@ -17261,7 +19266,7 @@
 </file>
 
 <file path=customXml/itemProps2.xml><?xml version="1.0" encoding="utf-8"?>
-<ds:datastoreItem xmlns:ds="http://schemas.openxmlformats.org/officeDocument/2006/customXml" ds:itemID="{F279CF2E-1BDD-4631-A283-E30D0256630F}">
+<ds:datastoreItem xmlns:ds="http://schemas.openxmlformats.org/officeDocument/2006/customXml" ds:itemID="{365FCA93-C1C8-4724-A22D-4180B9F98B5D}">
   <ds:schemaRefs>
     <ds:schemaRef ds:uri="http://schemas.openxmlformats.org/officeDocument/2006/bibliography"/>
   </ds:schemaRefs>

</xml_diff>